<commit_message>
test adding word doc change
</commit_message>
<xml_diff>
--- a/jesse-parent-resume.docx
+++ b/jesse-parent-resume.docx
@@ -1,6 +1,6 @@
 
 <file path=word/document.xml><?xml version="1.0" encoding="utf-8"?>
-<w:document xmlns:wpc="http://schemas.microsoft.com/office/word/2010/wordprocessingCanvas" xmlns:mc="http://schemas.openxmlformats.org/markup-compatibility/2006" xmlns:o="urn:schemas-microsoft-com:office:office" xmlns:r="http://schemas.openxmlformats.org/officeDocument/2006/relationships" xmlns:m="http://schemas.openxmlformats.org/officeDocument/2006/math" xmlns:v="urn:schemas-microsoft-com:vml" xmlns:wp14="http://schemas.microsoft.com/office/word/2010/wordprocessingDrawing" xmlns:wp="http://schemas.openxmlformats.org/drawingml/2006/wordprocessingDrawing" xmlns:w10="urn:schemas-microsoft-com:office:word" xmlns:w="http://schemas.openxmlformats.org/wordprocessingml/2006/main" xmlns:w14="http://schemas.microsoft.com/office/word/2010/wordml" xmlns:wpg="http://schemas.microsoft.com/office/word/2010/wordprocessingGroup" xmlns:wpi="http://schemas.microsoft.com/office/word/2010/wordprocessingInk" xmlns:wne="http://schemas.microsoft.com/office/word/2006/wordml" xmlns:wps="http://schemas.microsoft.com/office/word/2010/wordprocessingShape" mc:Ignorable="w14 wp14">
+<w:document xmlns:wpc="http://schemas.microsoft.com/office/word/2010/wordprocessingCanvas" xmlns:cx="http://schemas.microsoft.com/office/drawing/2014/chartex" xmlns:cx1="http://schemas.microsoft.com/office/drawing/2015/9/8/chartex" xmlns:cx2="http://schemas.microsoft.com/office/drawing/2015/10/21/chartex" xmlns:cx3="http://schemas.microsoft.com/office/drawing/2016/5/9/chartex" xmlns:cx4="http://schemas.microsoft.com/office/drawing/2016/5/10/chartex" xmlns:cx5="http://schemas.microsoft.com/office/drawing/2016/5/11/chartex" xmlns:cx6="http://schemas.microsoft.com/office/drawing/2016/5/12/chartex" xmlns:cx7="http://schemas.microsoft.com/office/drawing/2016/5/13/chartex" xmlns:cx8="http://schemas.microsoft.com/office/drawing/2016/5/14/chartex" xmlns:mc="http://schemas.openxmlformats.org/markup-compatibility/2006" xmlns:aink="http://schemas.microsoft.com/office/drawing/2016/ink" xmlns:am3d="http://schemas.microsoft.com/office/drawing/2017/model3d" xmlns:o="urn:schemas-microsoft-com:office:office" xmlns:r="http://schemas.openxmlformats.org/officeDocument/2006/relationships" xmlns:m="http://schemas.openxmlformats.org/officeDocument/2006/math" xmlns:v="urn:schemas-microsoft-com:vml" xmlns:wp14="http://schemas.microsoft.com/office/word/2010/wordprocessingDrawing" xmlns:wp="http://schemas.openxmlformats.org/drawingml/2006/wordprocessingDrawing" xmlns:w10="urn:schemas-microsoft-com:office:word" xmlns:w="http://schemas.openxmlformats.org/wordprocessingml/2006/main" xmlns:w14="http://schemas.microsoft.com/office/word/2010/wordml" xmlns:w15="http://schemas.microsoft.com/office/word/2012/wordml" xmlns:w16cex="http://schemas.microsoft.com/office/word/2018/wordml/cex" xmlns:w16cid="http://schemas.microsoft.com/office/word/2016/wordml/cid" xmlns:w16="http://schemas.microsoft.com/office/word/2018/wordml" xmlns:w16sdtdh="http://schemas.microsoft.com/office/word/2020/wordml/sdtdatahash" xmlns:w16se="http://schemas.microsoft.com/office/word/2015/wordml/symex" xmlns:wpg="http://schemas.microsoft.com/office/word/2010/wordprocessingGroup" xmlns:wpi="http://schemas.microsoft.com/office/word/2010/wordprocessingInk" xmlns:wne="http://schemas.microsoft.com/office/word/2006/wordml" xmlns:wps="http://schemas.microsoft.com/office/word/2010/wordprocessingShape" mc:Ignorable="w14 w15 w16se w16cid w16 w16cex w16sdtdh wp14">
   <w:body>
     <w:p>
       <w:pPr>
@@ -56,7 +56,16 @@
           <w:sz w:val="20"/>
           <w:szCs w:val="20"/>
         </w:rPr>
-        <w:t xml:space="preserve"> 84093</w:t>
+        <w:t xml:space="preserve"> 8409</w:t>
+      </w:r>
+      <w:r>
+        <w:rPr>
+          <w:rFonts w:asciiTheme="minorHAnsi" w:hAnsiTheme="minorHAnsi" w:cs="Arial"/>
+          <w:color w:val="000000"/>
+          <w:sz w:val="20"/>
+          <w:szCs w:val="20"/>
+        </w:rPr>
+        <w:t>2</w:t>
       </w:r>
       <w:r>
         <w:rPr>
@@ -142,7 +151,6 @@
         </w:rPr>
         <w:t>linkedin.com/in/</w:t>
       </w:r>
-      <w:proofErr w:type="spellStart"/>
       <w:r>
         <w:rPr>
           <w:rFonts w:ascii="Franklin Gothic Book" w:hAnsi="Franklin Gothic Book" w:cs="Arial"/>
@@ -150,9 +158,8 @@
           <w:sz w:val="20"/>
           <w:szCs w:val="20"/>
         </w:rPr>
-        <w:t>jesse</w:t>
-      </w:r>
-      <w:proofErr w:type="spellEnd"/>
+        <w:t>jesse-l-parent</w:t>
+      </w:r>
       <w:r>
         <w:rPr>
           <w:rFonts w:ascii="Franklin Gothic Book" w:hAnsi="Franklin Gothic Book" w:cs="Arial"/>
@@ -160,7 +167,7 @@
           <w:sz w:val="20"/>
           <w:szCs w:val="20"/>
         </w:rPr>
-        <w:t>-l-parent</w:t>
+        <w:t>/</w:t>
       </w:r>
       <w:r>
         <w:rPr>
@@ -169,7 +176,7 @@
           <w:sz w:val="20"/>
           <w:szCs w:val="20"/>
         </w:rPr>
-        <w:t>/</w:t>
+        <w:tab/>
       </w:r>
       <w:r>
         <w:rPr>
@@ -178,28 +185,8 @@
           <w:sz w:val="20"/>
           <w:szCs w:val="20"/>
         </w:rPr>
-        <w:tab/>
-      </w:r>
-      <w:r>
-        <w:rPr>
-          <w:rFonts w:ascii="Franklin Gothic Book" w:hAnsi="Franklin Gothic Book" w:cs="Arial"/>
-          <w:color w:val="000000"/>
-          <w:sz w:val="20"/>
-          <w:szCs w:val="20"/>
-        </w:rPr>
-        <w:t>github.com/</w:t>
-      </w:r>
-      <w:proofErr w:type="spellStart"/>
-      <w:r>
-        <w:rPr>
-          <w:rFonts w:ascii="Franklin Gothic Book" w:hAnsi="Franklin Gothic Book" w:cs="Arial"/>
-          <w:color w:val="000000"/>
-          <w:sz w:val="20"/>
-          <w:szCs w:val="20"/>
-        </w:rPr>
-        <w:t>jesseparent</w:t>
-      </w:r>
-      <w:proofErr w:type="spellEnd"/>
+        <w:t>github.com/jesseparent</w:t>
+      </w:r>
     </w:p>
     <w:p>
       <w:pPr>
@@ -360,7 +347,6 @@
           <w:szCs w:val="20"/>
         </w:rPr>
       </w:pPr>
-      <w:proofErr w:type="gramStart"/>
       <w:r>
         <w:rPr>
           <w:rFonts w:asciiTheme="minorHAnsi" w:hAnsiTheme="minorHAnsi" w:cs="Arial"/>
@@ -368,44 +354,15 @@
           <w:szCs w:val="20"/>
           <w:lang w:bidi="en-US"/>
         </w:rPr>
-        <w:t>Track record of success as an adept trouble-shooter and creative problem solver.</w:t>
-      </w:r>
-      <w:proofErr w:type="gramEnd"/>
-      <w:r>
-        <w:rPr>
-          <w:rFonts w:asciiTheme="minorHAnsi" w:hAnsiTheme="minorHAnsi" w:cs="Arial"/>
-          <w:color w:val="000000"/>
-          <w:szCs w:val="20"/>
-          <w:lang w:bidi="en-US"/>
-        </w:rPr>
-        <w:t xml:space="preserve"> </w:t>
-      </w:r>
-      <w:proofErr w:type="gramStart"/>
-      <w:r>
-        <w:rPr>
-          <w:rFonts w:asciiTheme="minorHAnsi" w:hAnsiTheme="minorHAnsi" w:cs="Arial"/>
-          <w:color w:val="000000"/>
-          <w:szCs w:val="20"/>
-          <w:lang w:bidi="en-US"/>
-        </w:rPr>
-        <w:t>Adept communicator with a keen ability to forge solid working relationships with key stakeholder</w:t>
-      </w:r>
-      <w:r>
-        <w:rPr>
-          <w:rFonts w:asciiTheme="minorHAnsi" w:hAnsiTheme="minorHAnsi" w:cs="Arial"/>
-          <w:color w:val="000000"/>
-          <w:szCs w:val="20"/>
-        </w:rPr>
-        <w:t>s, business partners, and C-level executives.</w:t>
-      </w:r>
-      <w:proofErr w:type="gramEnd"/>
-      <w:r>
-        <w:rPr>
-          <w:rFonts w:asciiTheme="minorHAnsi" w:hAnsiTheme="minorHAnsi" w:cs="Arial"/>
-          <w:color w:val="000000"/>
-          <w:szCs w:val="20"/>
-        </w:rPr>
-        <w:t xml:space="preserve"> Counted on to guide special projects on a major scale.</w:t>
+        <w:t>Track record of success as an adept trouble-shooter and creative problem solver. Adept communicator with a keen ability to forge solid working relationships with key stakeholder</w:t>
+      </w:r>
+      <w:r>
+        <w:rPr>
+          <w:rFonts w:asciiTheme="minorHAnsi" w:hAnsiTheme="minorHAnsi" w:cs="Arial"/>
+          <w:color w:val="000000"/>
+          <w:szCs w:val="20"/>
+        </w:rPr>
+        <w:t>s, business partners, and C-level executives. Counted on to guide special projects on a major scale.</w:t>
       </w:r>
     </w:p>
     <w:p>
@@ -460,7 +417,6 @@
         </w:rPr>
         <w:t xml:space="preserve">ASP.NET, C#, </w:t>
       </w:r>
-      <w:proofErr w:type="spellStart"/>
       <w:r>
         <w:rPr>
           <w:rFonts w:asciiTheme="minorHAnsi" w:hAnsiTheme="minorHAnsi" w:cs="Arial"/>
@@ -468,9 +424,8 @@
           <w:color w:val="000000"/>
           <w:szCs w:val="20"/>
         </w:rPr>
-        <w:t>NodeJS</w:t>
-      </w:r>
-      <w:proofErr w:type="spellEnd"/>
+        <w:t xml:space="preserve">NodeJS, Express, MongoDB, </w:t>
+      </w:r>
       <w:r>
         <w:rPr>
           <w:rFonts w:asciiTheme="minorHAnsi" w:hAnsiTheme="minorHAnsi" w:cs="Arial"/>
@@ -478,9 +433,8 @@
           <w:color w:val="000000"/>
           <w:szCs w:val="20"/>
         </w:rPr>
-        <w:t xml:space="preserve">, Express, MongoDB, </w:t>
-      </w:r>
-      <w:proofErr w:type="spellStart"/>
+        <w:t>Re</w:t>
+      </w:r>
       <w:r>
         <w:rPr>
           <w:rFonts w:asciiTheme="minorHAnsi" w:hAnsiTheme="minorHAnsi" w:cs="Arial"/>
@@ -488,7 +442,7 @@
           <w:color w:val="000000"/>
           <w:szCs w:val="20"/>
         </w:rPr>
-        <w:t>Re</w:t>
+        <w:t>actJS, Bootstrap.js</w:t>
       </w:r>
       <w:r>
         <w:rPr>
@@ -497,9 +451,8 @@
           <w:color w:val="000000"/>
           <w:szCs w:val="20"/>
         </w:rPr>
-        <w:t>actJS</w:t>
-      </w:r>
-      <w:proofErr w:type="spellEnd"/>
+        <w:t>, Python, XML, JavaS</w:t>
+      </w:r>
       <w:r>
         <w:rPr>
           <w:rFonts w:asciiTheme="minorHAnsi" w:hAnsiTheme="minorHAnsi" w:cs="Arial"/>
@@ -507,7 +460,7 @@
           <w:color w:val="000000"/>
           <w:szCs w:val="20"/>
         </w:rPr>
-        <w:t>, Bootstrap.js</w:t>
+        <w:t xml:space="preserve">cript, </w:t>
       </w:r>
       <w:r>
         <w:rPr>
@@ -516,7 +469,7 @@
           <w:color w:val="000000"/>
           <w:szCs w:val="20"/>
         </w:rPr>
-        <w:t>, Python, XML, JavaS</w:t>
+        <w:t xml:space="preserve">PHP, </w:t>
       </w:r>
       <w:r>
         <w:rPr>
@@ -525,7 +478,7 @@
           <w:color w:val="000000"/>
           <w:szCs w:val="20"/>
         </w:rPr>
-        <w:t xml:space="preserve">cript, </w:t>
+        <w:t xml:space="preserve">HTML, CSS, </w:t>
       </w:r>
       <w:r>
         <w:rPr>
@@ -534,7 +487,7 @@
           <w:color w:val="000000"/>
           <w:szCs w:val="20"/>
         </w:rPr>
-        <w:t xml:space="preserve">PHP, </w:t>
+        <w:t xml:space="preserve">Web Services, </w:t>
       </w:r>
       <w:r>
         <w:rPr>
@@ -543,7 +496,7 @@
           <w:color w:val="000000"/>
           <w:szCs w:val="20"/>
         </w:rPr>
-        <w:t xml:space="preserve">HTML, CSS, </w:t>
+        <w:t xml:space="preserve">AWS, </w:t>
       </w:r>
       <w:r>
         <w:rPr>
@@ -552,7 +505,7 @@
           <w:color w:val="000000"/>
           <w:szCs w:val="20"/>
         </w:rPr>
-        <w:t xml:space="preserve">Web Services, </w:t>
+        <w:t xml:space="preserve">GCP, </w:t>
       </w:r>
       <w:r>
         <w:rPr>
@@ -561,7 +514,7 @@
           <w:color w:val="000000"/>
           <w:szCs w:val="20"/>
         </w:rPr>
-        <w:t xml:space="preserve">AWS, </w:t>
+        <w:t xml:space="preserve">SaaS/Cloud Computing, MySQL, Microsoft SQL Server, </w:t>
       </w:r>
       <w:r>
         <w:rPr>
@@ -570,45 +523,7 @@
           <w:color w:val="000000"/>
           <w:szCs w:val="20"/>
         </w:rPr>
-        <w:t xml:space="preserve">GCP, </w:t>
-      </w:r>
-      <w:r>
-        <w:rPr>
-          <w:rFonts w:asciiTheme="minorHAnsi" w:hAnsiTheme="minorHAnsi" w:cs="Arial"/>
-          <w:bCs/>
-          <w:color w:val="000000"/>
-          <w:szCs w:val="20"/>
-        </w:rPr>
-        <w:t xml:space="preserve">SaaS/Cloud Computing, MySQL, Microsoft SQL Server, </w:t>
-      </w:r>
-      <w:r>
-        <w:rPr>
-          <w:rFonts w:asciiTheme="minorHAnsi" w:hAnsiTheme="minorHAnsi" w:cs="Arial"/>
-          <w:bCs/>
-          <w:color w:val="000000"/>
-          <w:szCs w:val="20"/>
-        </w:rPr>
-        <w:t xml:space="preserve">MySQL, MongoDB, </w:t>
-      </w:r>
-      <w:proofErr w:type="spellStart"/>
-      <w:r>
-        <w:rPr>
-          <w:rFonts w:asciiTheme="minorHAnsi" w:hAnsiTheme="minorHAnsi" w:cs="Arial"/>
-          <w:bCs/>
-          <w:color w:val="000000"/>
-          <w:szCs w:val="20"/>
-        </w:rPr>
-        <w:t>GraphQL</w:t>
-      </w:r>
-      <w:proofErr w:type="spellEnd"/>
-      <w:r>
-        <w:rPr>
-          <w:rFonts w:asciiTheme="minorHAnsi" w:hAnsiTheme="minorHAnsi" w:cs="Arial"/>
-          <w:bCs/>
-          <w:color w:val="000000"/>
-          <w:szCs w:val="20"/>
-        </w:rPr>
-        <w:t xml:space="preserve">, </w:t>
+        <w:t xml:space="preserve">MySQL, MongoDB, GraphQL, </w:t>
       </w:r>
       <w:r>
         <w:rPr>
@@ -693,7 +608,6 @@
           <w:lang w:bidi="en-US"/>
         </w:rPr>
       </w:pPr>
-      <w:proofErr w:type="spellStart"/>
       <w:r>
         <w:rPr>
           <w:rFonts w:asciiTheme="minorHAnsi" w:hAnsiTheme="minorHAnsi" w:cs="Arial"/>
@@ -701,17 +615,7 @@
           <w:color w:val="000000"/>
           <w:szCs w:val="20"/>
         </w:rPr>
-        <w:t>IdeaCloud</w:t>
-      </w:r>
-      <w:proofErr w:type="spellEnd"/>
-      <w:r>
-        <w:rPr>
-          <w:rFonts w:asciiTheme="minorHAnsi" w:hAnsiTheme="minorHAnsi" w:cs="Arial"/>
-          <w:smallCaps/>
-          <w:color w:val="000000"/>
-          <w:szCs w:val="20"/>
-        </w:rPr>
-        <w:t xml:space="preserve"> </w:t>
+        <w:t xml:space="preserve">IdeaCloud </w:t>
       </w:r>
       <w:r>
         <w:rPr>
@@ -828,39 +732,7 @@
           <w:rFonts w:asciiTheme="minorHAnsi" w:hAnsiTheme="minorHAnsi" w:cs="Arial"/>
           <w:szCs w:val="20"/>
         </w:rPr>
-        <w:t xml:space="preserve">I am responsible for the strategy and technologies employed for the </w:t>
-      </w:r>
-      <w:proofErr w:type="spellStart"/>
-      <w:r>
-        <w:rPr>
-          <w:rFonts w:asciiTheme="minorHAnsi" w:hAnsiTheme="minorHAnsi" w:cs="Arial"/>
-          <w:szCs w:val="20"/>
-        </w:rPr>
-        <w:t>IdeaCloud</w:t>
-      </w:r>
-      <w:proofErr w:type="spellEnd"/>
-      <w:r>
-        <w:rPr>
-          <w:rFonts w:asciiTheme="minorHAnsi" w:hAnsiTheme="minorHAnsi" w:cs="Arial"/>
-          <w:szCs w:val="20"/>
-        </w:rPr>
-        <w:t xml:space="preserve"> SaaS platform. I coordinate resources to implement story-driven simulations in </w:t>
-      </w:r>
-      <w:proofErr w:type="spellStart"/>
-      <w:r>
-        <w:rPr>
-          <w:rFonts w:asciiTheme="minorHAnsi" w:hAnsiTheme="minorHAnsi" w:cs="Arial"/>
-          <w:szCs w:val="20"/>
-        </w:rPr>
-        <w:t>Javascript</w:t>
-      </w:r>
-      <w:proofErr w:type="spellEnd"/>
-      <w:r>
-        <w:rPr>
-          <w:rFonts w:asciiTheme="minorHAnsi" w:hAnsiTheme="minorHAnsi" w:cs="Arial"/>
-          <w:szCs w:val="20"/>
-        </w:rPr>
-        <w:t xml:space="preserve">, HTML, and CSS as well as develop our </w:t>
+        <w:t xml:space="preserve">I am responsible for the strategy and technologies employed for the IdeaCloud SaaS platform. I coordinate resources to implement story-driven simulations in Javascript, HTML, and CSS as well as develop our </w:t>
       </w:r>
       <w:r>
         <w:rPr>
@@ -991,23 +863,7 @@
           <w:rFonts w:asciiTheme="minorHAnsi" w:hAnsiTheme="minorHAnsi" w:cs="Arial"/>
           <w:szCs w:val="20"/>
         </w:rPr>
-        <w:t xml:space="preserve">stablished a recruitment pipeline with coding </w:t>
-      </w:r>
-      <w:proofErr w:type="spellStart"/>
-      <w:r>
-        <w:rPr>
-          <w:rFonts w:asciiTheme="minorHAnsi" w:hAnsiTheme="minorHAnsi" w:cs="Arial"/>
-          <w:szCs w:val="20"/>
-        </w:rPr>
-        <w:t>bootcamps</w:t>
-      </w:r>
-      <w:proofErr w:type="spellEnd"/>
-      <w:r>
-        <w:rPr>
-          <w:rFonts w:asciiTheme="minorHAnsi" w:hAnsiTheme="minorHAnsi" w:cs="Arial"/>
-          <w:szCs w:val="20"/>
-        </w:rPr>
-        <w:t xml:space="preserve"> to bring in developers as interns and then advance them into our simulation or platform development if they are successful.</w:t>
+        <w:t>stablished a recruitment pipeline with coding bootcamps to bring in developers as interns and then advance them into our simulation or platform development if they are successful.</w:t>
       </w:r>
     </w:p>
     <w:p>
@@ -1184,57 +1040,7 @@
           <w:rFonts w:asciiTheme="minorHAnsi" w:hAnsiTheme="minorHAnsi" w:cs="Arial"/>
           <w:szCs w:val="20"/>
         </w:rPr>
-        <w:t xml:space="preserve">ursue their educational goals as a peer learner. In this role, I assist students learning the MERN (MongoDB, Express, </w:t>
-      </w:r>
-      <w:proofErr w:type="spellStart"/>
-      <w:r>
-        <w:rPr>
-          <w:rFonts w:asciiTheme="minorHAnsi" w:hAnsiTheme="minorHAnsi" w:cs="Arial"/>
-          <w:szCs w:val="20"/>
-        </w:rPr>
-        <w:t>ReactJS</w:t>
-      </w:r>
-      <w:proofErr w:type="spellEnd"/>
-      <w:r>
-        <w:rPr>
-          <w:rFonts w:asciiTheme="minorHAnsi" w:hAnsiTheme="minorHAnsi" w:cs="Arial"/>
-          <w:szCs w:val="20"/>
-        </w:rPr>
-        <w:t xml:space="preserve">, </w:t>
-      </w:r>
-      <w:proofErr w:type="spellStart"/>
-      <w:proofErr w:type="gramStart"/>
-      <w:r>
-        <w:rPr>
-          <w:rFonts w:asciiTheme="minorHAnsi" w:hAnsiTheme="minorHAnsi" w:cs="Arial"/>
-          <w:szCs w:val="20"/>
-        </w:rPr>
-        <w:t>NodeJS</w:t>
-      </w:r>
-      <w:proofErr w:type="spellEnd"/>
-      <w:proofErr w:type="gramEnd"/>
-      <w:r>
-        <w:rPr>
-          <w:rFonts w:asciiTheme="minorHAnsi" w:hAnsiTheme="minorHAnsi" w:cs="Arial"/>
-          <w:szCs w:val="20"/>
-        </w:rPr>
-        <w:t xml:space="preserve">) stack through online classes, offline issues, and office hours. I purposely asked for office hours on the day projects and assignments are submitted to help with last minute issues </w:t>
-      </w:r>
-      <w:proofErr w:type="gramStart"/>
-      <w:r>
-        <w:rPr>
-          <w:rFonts w:asciiTheme="minorHAnsi" w:hAnsiTheme="minorHAnsi" w:cs="Arial"/>
-          <w:szCs w:val="20"/>
-        </w:rPr>
-        <w:t>students</w:t>
-      </w:r>
-      <w:proofErr w:type="gramEnd"/>
-      <w:r>
-        <w:rPr>
-          <w:rFonts w:asciiTheme="minorHAnsi" w:hAnsiTheme="minorHAnsi" w:cs="Arial"/>
-          <w:szCs w:val="20"/>
-        </w:rPr>
-        <w:t xml:space="preserve"> encounter.</w:t>
+        <w:t>ursue their educational goals as a peer learner. In this role, I assist students learning the MERN (MongoDB, Express, ReactJS, NodeJS) stack through online classes, offline issues, and office hours. I purposely asked for office hours on the day projects and assignments are submitted to help with last minute issues students encounter.</w:t>
       </w:r>
     </w:p>
     <w:p>
@@ -1277,27 +1083,7 @@
           <w:color w:val="000000"/>
           <w:szCs w:val="20"/>
         </w:rPr>
-        <w:t xml:space="preserve">tone </w:t>
-      </w:r>
-      <w:proofErr w:type="spellStart"/>
-      <w:r>
-        <w:rPr>
-          <w:rFonts w:asciiTheme="minorHAnsi" w:hAnsiTheme="minorHAnsi" w:cs="Arial"/>
-          <w:smallCaps/>
-          <w:color w:val="000000"/>
-          <w:szCs w:val="20"/>
-        </w:rPr>
-        <w:t>OnDemand</w:t>
-      </w:r>
-      <w:proofErr w:type="spellEnd"/>
-      <w:r>
-        <w:rPr>
-          <w:rFonts w:asciiTheme="minorHAnsi" w:hAnsiTheme="minorHAnsi" w:cs="Arial"/>
-          <w:smallCaps/>
-          <w:color w:val="000000"/>
-          <w:szCs w:val="20"/>
-        </w:rPr>
-        <w:t xml:space="preserve"> </w:t>
+        <w:t xml:space="preserve">tone OnDemand </w:t>
       </w:r>
       <w:r>
         <w:rPr>
@@ -1453,25 +1239,7 @@
           <w:color w:val="000000"/>
           <w:szCs w:val="20"/>
         </w:rPr>
-        <w:t xml:space="preserve">Led two pods of engineers to successfully deliver a </w:t>
-      </w:r>
-      <w:proofErr w:type="gramStart"/>
-      <w:r>
-        <w:rPr>
-          <w:rFonts w:asciiTheme="minorHAnsi" w:hAnsiTheme="minorHAnsi" w:cs="Arial"/>
-          <w:color w:val="000000"/>
-          <w:szCs w:val="20"/>
-        </w:rPr>
-        <w:t>greenfield</w:t>
-      </w:r>
-      <w:proofErr w:type="gramEnd"/>
-      <w:r>
-        <w:rPr>
-          <w:rFonts w:asciiTheme="minorHAnsi" w:hAnsiTheme="minorHAnsi" w:cs="Arial"/>
-          <w:color w:val="000000"/>
-          <w:szCs w:val="20"/>
-        </w:rPr>
-        <w:t xml:space="preserve"> </w:t>
+        <w:t xml:space="preserve">Led two pods of engineers to successfully deliver a greenfield </w:t>
       </w:r>
       <w:r>
         <w:rPr>
@@ -1614,7 +1382,6 @@
         </w:rPr>
         <w:t>Sorenson Communications/</w:t>
       </w:r>
-      <w:proofErr w:type="spellStart"/>
       <w:r>
         <w:rPr>
           <w:rFonts w:asciiTheme="minorHAnsi" w:hAnsiTheme="minorHAnsi" w:cs="Arial"/>
@@ -1624,7 +1391,6 @@
         </w:rPr>
         <w:t>CaptionCall</w:t>
       </w:r>
-      <w:proofErr w:type="spellEnd"/>
       <w:r>
         <w:rPr>
           <w:rFonts w:asciiTheme="minorHAnsi" w:hAnsiTheme="minorHAnsi" w:cs="Arial"/>
@@ -1966,7 +1732,6 @@
         </w:rPr>
         <w:t>Sorenson Communications/</w:t>
       </w:r>
-      <w:proofErr w:type="spellStart"/>
       <w:r>
         <w:rPr>
           <w:rFonts w:asciiTheme="minorHAnsi" w:hAnsiTheme="minorHAnsi" w:cs="Arial"/>
@@ -1976,7 +1741,6 @@
         </w:rPr>
         <w:t>CaptionCall</w:t>
       </w:r>
-      <w:proofErr w:type="spellEnd"/>
       <w:r>
         <w:rPr>
           <w:rFonts w:asciiTheme="minorHAnsi" w:hAnsiTheme="minorHAnsi" w:cs="Arial"/>
@@ -2123,7 +1887,6 @@
           <w:szCs w:val="20"/>
         </w:rPr>
       </w:pPr>
-      <w:proofErr w:type="gramStart"/>
       <w:r>
         <w:rPr>
           <w:rFonts w:asciiTheme="minorHAnsi" w:hAnsiTheme="minorHAnsi" w:cs="Arial"/>
@@ -2236,7 +1999,27 @@
         </w:rPr>
         <w:t>.</w:t>
       </w:r>
-      <w:proofErr w:type="gramEnd"/>
+      <w:r>
+        <w:rPr>
+          <w:rFonts w:asciiTheme="minorHAnsi" w:hAnsiTheme="minorHAnsi" w:cs="Arial"/>
+          <w:szCs w:val="20"/>
+        </w:rPr>
+        <w:t xml:space="preserve"> Applied</w:t>
+      </w:r>
+      <w:r>
+        <w:rPr>
+          <w:rFonts w:asciiTheme="minorHAnsi" w:hAnsiTheme="minorHAnsi" w:cs="Arial"/>
+          <w:szCs w:val="20"/>
+        </w:rPr>
+        <w:t xml:space="preserve"> strong backgro</w:t>
+      </w:r>
+      <w:r>
+        <w:rPr>
+          <w:rFonts w:asciiTheme="minorHAnsi" w:hAnsiTheme="minorHAnsi" w:cs="Arial"/>
+          <w:szCs w:val="20"/>
+        </w:rPr>
+        <w:t>und in application architecture and</w:t>
+      </w:r>
       <w:r>
         <w:rPr>
           <w:rFonts w:asciiTheme="minorHAnsi" w:hAnsiTheme="minorHAnsi" w:cs="Arial"/>
@@ -2244,27 +2027,26 @@
         </w:rPr>
         <w:t xml:space="preserve"> </w:t>
       </w:r>
-      <w:proofErr w:type="gramStart"/>
-      <w:r>
-        <w:rPr>
-          <w:rFonts w:asciiTheme="minorHAnsi" w:hAnsiTheme="minorHAnsi" w:cs="Arial"/>
-          <w:szCs w:val="20"/>
-        </w:rPr>
-        <w:t>Applied</w:t>
-      </w:r>
-      <w:r>
-        <w:rPr>
-          <w:rFonts w:asciiTheme="minorHAnsi" w:hAnsiTheme="minorHAnsi" w:cs="Arial"/>
-          <w:szCs w:val="20"/>
-        </w:rPr>
-        <w:t xml:space="preserve"> strong backgro</w:t>
-      </w:r>
-      <w:r>
-        <w:rPr>
-          <w:rFonts w:asciiTheme="minorHAnsi" w:hAnsiTheme="minorHAnsi" w:cs="Arial"/>
-          <w:szCs w:val="20"/>
-        </w:rPr>
-        <w:t>und in application architecture and</w:t>
+      <w:r>
+        <w:rPr>
+          <w:rFonts w:asciiTheme="minorHAnsi" w:hAnsiTheme="minorHAnsi" w:cs="Arial"/>
+          <w:szCs w:val="20"/>
+        </w:rPr>
+        <w:t>product management</w:t>
+      </w:r>
+      <w:r>
+        <w:rPr>
+          <w:rFonts w:asciiTheme="minorHAnsi" w:hAnsiTheme="minorHAnsi" w:cs="Arial"/>
+          <w:szCs w:val="20"/>
+        </w:rPr>
+        <w:t xml:space="preserve"> to lead team of 30-40 test engineers</w:t>
+      </w:r>
+      <w:r>
+        <w:rPr>
+          <w:rFonts w:asciiTheme="minorHAnsi" w:hAnsiTheme="minorHAnsi" w:cs="Arial"/>
+          <w:szCs w:val="20"/>
+        </w:rPr>
+        <w:t>.</w:t>
       </w:r>
       <w:r>
         <w:rPr>
@@ -2278,14 +2060,98 @@
           <w:rFonts w:asciiTheme="minorHAnsi" w:hAnsiTheme="minorHAnsi" w:cs="Arial"/>
           <w:szCs w:val="20"/>
         </w:rPr>
-        <w:t>product management</w:t>
-      </w:r>
-      <w:r>
-        <w:rPr>
-          <w:rFonts w:asciiTheme="minorHAnsi" w:hAnsiTheme="minorHAnsi" w:cs="Arial"/>
-          <w:szCs w:val="20"/>
-        </w:rPr>
-        <w:t xml:space="preserve"> to lead team of 30-40 test engineers</w:t>
+        <w:t>Provide</w:t>
+      </w:r>
+      <w:r>
+        <w:rPr>
+          <w:rFonts w:asciiTheme="minorHAnsi" w:hAnsiTheme="minorHAnsi" w:cs="Arial"/>
+          <w:szCs w:val="20"/>
+        </w:rPr>
+        <w:t>d</w:t>
+      </w:r>
+      <w:r>
+        <w:rPr>
+          <w:rFonts w:asciiTheme="minorHAnsi" w:hAnsiTheme="minorHAnsi" w:cs="Arial"/>
+          <w:szCs w:val="20"/>
+        </w:rPr>
+        <w:t xml:space="preserve"> technical </w:t>
+      </w:r>
+      <w:r>
+        <w:rPr>
+          <w:rFonts w:asciiTheme="minorHAnsi" w:hAnsiTheme="minorHAnsi" w:cs="Arial"/>
+          <w:szCs w:val="20"/>
+        </w:rPr>
+        <w:t>knowledge and services</w:t>
+      </w:r>
+      <w:r>
+        <w:rPr>
+          <w:rFonts w:asciiTheme="minorHAnsi" w:hAnsiTheme="minorHAnsi" w:cs="Arial"/>
+          <w:szCs w:val="20"/>
+        </w:rPr>
+        <w:t xml:space="preserve"> to </w:t>
+      </w:r>
+      <w:r>
+        <w:rPr>
+          <w:rFonts w:asciiTheme="minorHAnsi" w:hAnsiTheme="minorHAnsi" w:cs="Arial"/>
+          <w:szCs w:val="20"/>
+        </w:rPr>
+        <w:t xml:space="preserve">forge </w:t>
+      </w:r>
+      <w:r>
+        <w:rPr>
+          <w:rFonts w:asciiTheme="minorHAnsi" w:hAnsiTheme="minorHAnsi" w:cs="Arial"/>
+          <w:szCs w:val="20"/>
+        </w:rPr>
+        <w:t>interdepartmental</w:t>
+      </w:r>
+      <w:r>
+        <w:rPr>
+          <w:rFonts w:asciiTheme="minorHAnsi" w:hAnsiTheme="minorHAnsi" w:cs="Arial"/>
+          <w:szCs w:val="20"/>
+        </w:rPr>
+        <w:t xml:space="preserve"> and team member</w:t>
+      </w:r>
+      <w:r>
+        <w:rPr>
+          <w:rFonts w:asciiTheme="minorHAnsi" w:hAnsiTheme="minorHAnsi" w:cs="Arial"/>
+          <w:szCs w:val="20"/>
+        </w:rPr>
+        <w:t xml:space="preserve"> relationships</w:t>
+      </w:r>
+      <w:r>
+        <w:rPr>
+          <w:rFonts w:asciiTheme="minorHAnsi" w:hAnsiTheme="minorHAnsi" w:cs="Arial"/>
+          <w:szCs w:val="20"/>
+        </w:rPr>
+        <w:t xml:space="preserve"> </w:t>
+      </w:r>
+      <w:r>
+        <w:rPr>
+          <w:rFonts w:asciiTheme="minorHAnsi" w:hAnsiTheme="minorHAnsi" w:cs="Arial"/>
+          <w:szCs w:val="20"/>
+        </w:rPr>
+        <w:t xml:space="preserve">that </w:t>
+      </w:r>
+      <w:r>
+        <w:rPr>
+          <w:rFonts w:asciiTheme="minorHAnsi" w:hAnsiTheme="minorHAnsi" w:cs="Arial"/>
+          <w:szCs w:val="20"/>
+        </w:rPr>
+        <w:t>enhance</w:t>
+      </w:r>
+      <w:r>
+        <w:rPr>
+          <w:rFonts w:asciiTheme="minorHAnsi" w:hAnsiTheme="minorHAnsi" w:cs="Arial"/>
+          <w:szCs w:val="20"/>
+        </w:rPr>
+        <w:t>d</w:t>
+      </w:r>
+      <w:r>
+        <w:rPr>
+          <w:rFonts w:asciiTheme="minorHAnsi" w:hAnsiTheme="minorHAnsi" w:cs="Arial"/>
+          <w:szCs w:val="20"/>
+        </w:rPr>
+        <w:t xml:space="preserve"> revenue generation and delivery of service</w:t>
       </w:r>
       <w:r>
         <w:rPr>
@@ -2294,7 +2160,6 @@
         </w:rPr>
         <w:t>.</w:t>
       </w:r>
-      <w:proofErr w:type="gramEnd"/>
       <w:r>
         <w:rPr>
           <w:rFonts w:asciiTheme="minorHAnsi" w:hAnsiTheme="minorHAnsi" w:cs="Arial"/>
@@ -2305,133 +2170,19 @@
       <w:r>
         <w:rPr>
           <w:rFonts w:asciiTheme="minorHAnsi" w:hAnsiTheme="minorHAnsi" w:cs="Arial"/>
-          <w:szCs w:val="20"/>
-        </w:rPr>
-        <w:t>Provide</w:t>
-      </w:r>
-      <w:r>
-        <w:rPr>
-          <w:rFonts w:asciiTheme="minorHAnsi" w:hAnsiTheme="minorHAnsi" w:cs="Arial"/>
-          <w:szCs w:val="20"/>
-        </w:rPr>
-        <w:t>d</w:t>
-      </w:r>
-      <w:r>
-        <w:rPr>
-          <w:rFonts w:asciiTheme="minorHAnsi" w:hAnsiTheme="minorHAnsi" w:cs="Arial"/>
-          <w:szCs w:val="20"/>
-        </w:rPr>
-        <w:t xml:space="preserve"> technical </w:t>
-      </w:r>
-      <w:r>
-        <w:rPr>
-          <w:rFonts w:asciiTheme="minorHAnsi" w:hAnsiTheme="minorHAnsi" w:cs="Arial"/>
-          <w:szCs w:val="20"/>
-        </w:rPr>
-        <w:t>knowledge and services</w:t>
-      </w:r>
-      <w:r>
-        <w:rPr>
-          <w:rFonts w:asciiTheme="minorHAnsi" w:hAnsiTheme="minorHAnsi" w:cs="Arial"/>
-          <w:szCs w:val="20"/>
-        </w:rPr>
-        <w:t xml:space="preserve"> to </w:t>
-      </w:r>
-      <w:r>
-        <w:rPr>
-          <w:rFonts w:asciiTheme="minorHAnsi" w:hAnsiTheme="minorHAnsi" w:cs="Arial"/>
-          <w:szCs w:val="20"/>
-        </w:rPr>
-        <w:t xml:space="preserve">forge </w:t>
-      </w:r>
-      <w:r>
-        <w:rPr>
-          <w:rFonts w:asciiTheme="minorHAnsi" w:hAnsiTheme="minorHAnsi" w:cs="Arial"/>
-          <w:szCs w:val="20"/>
-        </w:rPr>
-        <w:t>interdepartmental</w:t>
-      </w:r>
-      <w:r>
-        <w:rPr>
-          <w:rFonts w:asciiTheme="minorHAnsi" w:hAnsiTheme="minorHAnsi" w:cs="Arial"/>
-          <w:szCs w:val="20"/>
-        </w:rPr>
-        <w:t xml:space="preserve"> and team member</w:t>
-      </w:r>
-      <w:r>
-        <w:rPr>
-          <w:rFonts w:asciiTheme="minorHAnsi" w:hAnsiTheme="minorHAnsi" w:cs="Arial"/>
-          <w:szCs w:val="20"/>
-        </w:rPr>
-        <w:t xml:space="preserve"> relationships</w:t>
-      </w:r>
-      <w:r>
-        <w:rPr>
-          <w:rFonts w:asciiTheme="minorHAnsi" w:hAnsiTheme="minorHAnsi" w:cs="Arial"/>
-          <w:szCs w:val="20"/>
-        </w:rPr>
-        <w:t xml:space="preserve"> </w:t>
-      </w:r>
-      <w:r>
-        <w:rPr>
-          <w:rFonts w:asciiTheme="minorHAnsi" w:hAnsiTheme="minorHAnsi" w:cs="Arial"/>
-          <w:szCs w:val="20"/>
-        </w:rPr>
-        <w:t xml:space="preserve">that </w:t>
-      </w:r>
-      <w:r>
-        <w:rPr>
-          <w:rFonts w:asciiTheme="minorHAnsi" w:hAnsiTheme="minorHAnsi" w:cs="Arial"/>
-          <w:szCs w:val="20"/>
-        </w:rPr>
-        <w:t>enhance</w:t>
-      </w:r>
-      <w:r>
-        <w:rPr>
-          <w:rFonts w:asciiTheme="minorHAnsi" w:hAnsiTheme="minorHAnsi" w:cs="Arial"/>
-          <w:szCs w:val="20"/>
-        </w:rPr>
-        <w:t>d</w:t>
-      </w:r>
-      <w:r>
-        <w:rPr>
-          <w:rFonts w:asciiTheme="minorHAnsi" w:hAnsiTheme="minorHAnsi" w:cs="Arial"/>
-          <w:szCs w:val="20"/>
-        </w:rPr>
-        <w:t xml:space="preserve"> revenue generation and delivery of service</w:t>
-      </w:r>
-      <w:r>
-        <w:rPr>
-          <w:rFonts w:asciiTheme="minorHAnsi" w:hAnsiTheme="minorHAnsi" w:cs="Arial"/>
+          <w:color w:val="000000"/>
+          <w:szCs w:val="20"/>
+        </w:rPr>
+        <w:t>Validated product management requests, development designs, test case creation, bug reviews, and deployment plans</w:t>
+      </w:r>
+      <w:r>
+        <w:rPr>
+          <w:rFonts w:asciiTheme="minorHAnsi" w:hAnsiTheme="minorHAnsi" w:cs="Arial"/>
+          <w:color w:val="000000"/>
           <w:szCs w:val="20"/>
         </w:rPr>
         <w:t>.</w:t>
       </w:r>
-      <w:r>
-        <w:rPr>
-          <w:rFonts w:asciiTheme="minorHAnsi" w:hAnsiTheme="minorHAnsi" w:cs="Arial"/>
-          <w:szCs w:val="20"/>
-        </w:rPr>
-        <w:t xml:space="preserve"> </w:t>
-      </w:r>
-      <w:proofErr w:type="gramStart"/>
-      <w:r>
-        <w:rPr>
-          <w:rFonts w:asciiTheme="minorHAnsi" w:hAnsiTheme="minorHAnsi" w:cs="Arial"/>
-          <w:color w:val="000000"/>
-          <w:szCs w:val="20"/>
-        </w:rPr>
-        <w:t>Validated product management requests, development designs, test case creation, bug reviews, and deployment plans</w:t>
-      </w:r>
-      <w:r>
-        <w:rPr>
-          <w:rFonts w:asciiTheme="minorHAnsi" w:hAnsiTheme="minorHAnsi" w:cs="Arial"/>
-          <w:color w:val="000000"/>
-          <w:szCs w:val="20"/>
-        </w:rPr>
-        <w:t>.</w:t>
-      </w:r>
-      <w:proofErr w:type="gramEnd"/>
     </w:p>
     <w:p>
       <w:pPr>
@@ -2547,7 +2298,6 @@
         </w:rPr>
         <w:t>Sorenson Communications/</w:t>
       </w:r>
-      <w:proofErr w:type="spellStart"/>
       <w:r>
         <w:rPr>
           <w:rFonts w:asciiTheme="minorHAnsi" w:hAnsiTheme="minorHAnsi" w:cs="Arial"/>
@@ -2557,7 +2307,6 @@
         </w:rPr>
         <w:t>CaptionCall</w:t>
       </w:r>
-      <w:proofErr w:type="spellEnd"/>
       <w:r>
         <w:rPr>
           <w:rFonts w:asciiTheme="minorHAnsi" w:hAnsiTheme="minorHAnsi" w:cs="Arial"/>
@@ -2772,8 +2521,6 @@
         </w:rPr>
         <w:t>b</w:t>
       </w:r>
-      <w:bookmarkStart w:id="0" w:name="_GoBack"/>
-      <w:bookmarkEnd w:id="0"/>
       <w:r>
         <w:rPr>
           <w:rFonts w:asciiTheme="minorHAnsi" w:hAnsiTheme="minorHAnsi" w:cs="Arial"/>
@@ -2816,33 +2563,15 @@
           <w:color w:val="000000"/>
           <w:szCs w:val="20"/>
         </w:rPr>
-        <w:t xml:space="preserve">. </w:t>
-      </w:r>
-      <w:proofErr w:type="gramStart"/>
-      <w:r>
-        <w:rPr>
-          <w:rFonts w:asciiTheme="minorHAnsi" w:hAnsiTheme="minorHAnsi" w:cs="Arial"/>
-          <w:color w:val="000000"/>
-          <w:szCs w:val="20"/>
-        </w:rPr>
-        <w:t>Enforced test-</w:t>
-      </w:r>
-      <w:r>
-        <w:rPr>
-          <w:rFonts w:asciiTheme="minorHAnsi" w:hAnsiTheme="minorHAnsi" w:cs="Arial"/>
-          <w:color w:val="000000"/>
-          <w:szCs w:val="20"/>
-        </w:rPr>
-        <w:t>driven development to optimize team velocity.</w:t>
-      </w:r>
-      <w:proofErr w:type="gramEnd"/>
-      <w:r>
-        <w:rPr>
-          <w:rFonts w:asciiTheme="minorHAnsi" w:hAnsiTheme="minorHAnsi" w:cs="Arial"/>
-          <w:color w:val="000000"/>
-          <w:szCs w:val="20"/>
-        </w:rPr>
-        <w:t xml:space="preserve"> </w:t>
+        <w:t>. Enforced test-</w:t>
+      </w:r>
+      <w:r>
+        <w:rPr>
+          <w:rFonts w:asciiTheme="minorHAnsi" w:hAnsiTheme="minorHAnsi" w:cs="Arial"/>
+          <w:color w:val="000000"/>
+          <w:szCs w:val="20"/>
+        </w:rPr>
+        <w:t xml:space="preserve">driven development to optimize team velocity. </w:t>
       </w:r>
     </w:p>
     <w:p>
@@ -2952,7 +2681,6 @@
         </w:rPr>
         <w:t>Sorenson Communications/</w:t>
       </w:r>
-      <w:proofErr w:type="spellStart"/>
       <w:r>
         <w:rPr>
           <w:rFonts w:asciiTheme="minorHAnsi" w:hAnsiTheme="minorHAnsi" w:cs="Arial"/>
@@ -2962,7 +2690,6 @@
         </w:rPr>
         <w:t>CaptionCall</w:t>
       </w:r>
-      <w:proofErr w:type="spellEnd"/>
       <w:r>
         <w:rPr>
           <w:rFonts w:asciiTheme="minorHAnsi" w:hAnsiTheme="minorHAnsi" w:cs="Arial"/>
@@ -3094,21 +2821,12 @@
           <w:szCs w:val="20"/>
         </w:rPr>
       </w:pPr>
-      <w:proofErr w:type="gramStart"/>
-      <w:r>
-        <w:rPr>
-          <w:rFonts w:asciiTheme="minorHAnsi" w:hAnsiTheme="minorHAnsi" w:cs="Arial"/>
-          <w:szCs w:val="20"/>
-        </w:rPr>
-        <w:t>Assumed leadership role for high-level project initiatives while exercising expert knowledge of development concepts, strategies, testing programs, and methodologies.</w:t>
-      </w:r>
-      <w:proofErr w:type="gramEnd"/>
-      <w:r>
-        <w:rPr>
-          <w:rFonts w:asciiTheme="minorHAnsi" w:hAnsiTheme="minorHAnsi" w:cs="Arial"/>
-          <w:szCs w:val="20"/>
-        </w:rPr>
-        <w:t xml:space="preserve"> </w:t>
+      <w:r>
+        <w:rPr>
+          <w:rFonts w:asciiTheme="minorHAnsi" w:hAnsiTheme="minorHAnsi" w:cs="Arial"/>
+          <w:szCs w:val="20"/>
+        </w:rPr>
+        <w:t xml:space="preserve">Assumed leadership role for high-level project initiatives while exercising expert knowledge of development concepts, strategies, testing programs, and methodologies. </w:t>
       </w:r>
       <w:r>
         <w:rPr>
@@ -3124,16 +2842,7 @@
           <w:color w:val="000000"/>
           <w:szCs w:val="20"/>
         </w:rPr>
-        <w:t xml:space="preserve">. </w:t>
-      </w:r>
-      <w:proofErr w:type="gramStart"/>
-      <w:r>
-        <w:rPr>
-          <w:rFonts w:asciiTheme="minorHAnsi" w:hAnsiTheme="minorHAnsi" w:cs="Arial"/>
-          <w:color w:val="000000"/>
-          <w:szCs w:val="20"/>
-        </w:rPr>
-        <w:t xml:space="preserve">Championed </w:t>
+        <w:t xml:space="preserve">. Championed </w:t>
       </w:r>
       <w:r>
         <w:rPr>
@@ -3151,7 +2860,6 @@
         </w:rPr>
         <w:t>.</w:t>
       </w:r>
-      <w:proofErr w:type="gramEnd"/>
     </w:p>
     <w:p>
       <w:pPr>
@@ -3258,7 +2966,6 @@
           <w:lang w:bidi="en-US"/>
         </w:rPr>
       </w:pPr>
-      <w:proofErr w:type="spellStart"/>
       <w:r>
         <w:rPr>
           <w:rFonts w:asciiTheme="minorHAnsi" w:hAnsiTheme="minorHAnsi" w:cs="Arial"/>
@@ -3266,17 +2973,7 @@
           <w:color w:val="000000"/>
           <w:szCs w:val="20"/>
         </w:rPr>
-        <w:t>Datamark</w:t>
-      </w:r>
-      <w:proofErr w:type="spellEnd"/>
-      <w:r>
-        <w:rPr>
-          <w:rFonts w:asciiTheme="minorHAnsi" w:hAnsiTheme="minorHAnsi" w:cs="Arial"/>
-          <w:smallCaps/>
-          <w:color w:val="000000"/>
-          <w:szCs w:val="20"/>
-        </w:rPr>
-        <w:t>, Inc.</w:t>
+        <w:t>Datamark, Inc.</w:t>
       </w:r>
       <w:r>
         <w:rPr>
@@ -3481,7 +3178,6 @@
           <w:lang w:bidi="en-US"/>
         </w:rPr>
       </w:pPr>
-      <w:proofErr w:type="spellStart"/>
       <w:r>
         <w:rPr>
           <w:rFonts w:asciiTheme="minorHAnsi" w:hAnsiTheme="minorHAnsi" w:cs="Arial"/>
@@ -3489,17 +3185,7 @@
           <w:color w:val="000000"/>
           <w:szCs w:val="20"/>
         </w:rPr>
-        <w:t>emWare</w:t>
-      </w:r>
-      <w:proofErr w:type="spellEnd"/>
-      <w:r>
-        <w:rPr>
-          <w:rFonts w:asciiTheme="minorHAnsi" w:hAnsiTheme="minorHAnsi" w:cs="Arial"/>
-          <w:smallCaps/>
-          <w:color w:val="000000"/>
-          <w:szCs w:val="20"/>
-        </w:rPr>
-        <w:t>, Inc.</w:t>
+        <w:t>emWare, Inc.</w:t>
       </w:r>
       <w:r>
         <w:rPr>
@@ -3598,7 +3284,6 @@
           <w:lang w:bidi="en-US"/>
         </w:rPr>
       </w:pPr>
-      <w:proofErr w:type="spellStart"/>
       <w:r>
         <w:rPr>
           <w:rFonts w:asciiTheme="minorHAnsi" w:hAnsiTheme="minorHAnsi" w:cs="Arial"/>
@@ -3606,17 +3291,7 @@
           <w:color w:val="000000"/>
           <w:szCs w:val="20"/>
         </w:rPr>
-        <w:t>YSource</w:t>
-      </w:r>
-      <w:proofErr w:type="spellEnd"/>
-      <w:r>
-        <w:rPr>
-          <w:rFonts w:asciiTheme="minorHAnsi" w:hAnsiTheme="minorHAnsi" w:cs="Arial"/>
-          <w:smallCaps/>
-          <w:color w:val="000000"/>
-          <w:szCs w:val="20"/>
-        </w:rPr>
-        <w:t>, Inc.</w:t>
+        <w:t>YSource, Inc.</w:t>
       </w:r>
       <w:r>
         <w:rPr>
@@ -4080,7 +3755,7 @@
       </w:r>
     </w:p>
     <w:sectPr>
-      <w:headerReference w:type="default" r:id="rId8"/>
+      <w:headerReference w:type="default" r:id="rId7"/>
       <w:pgSz w:w="11909" w:h="16834" w:code="9"/>
       <w:pgMar w:top="720" w:right="720" w:bottom="720" w:left="720" w:header="547" w:footer="101" w:gutter="0"/>
       <w:cols w:space="720"/>
@@ -4092,7 +3767,7 @@
 </file>
 
 <file path=word/endnotes.xml><?xml version="1.0" encoding="utf-8"?>
-<w:endnotes xmlns:wpc="http://schemas.microsoft.com/office/word/2010/wordprocessingCanvas" xmlns:mc="http://schemas.openxmlformats.org/markup-compatibility/2006" xmlns:o="urn:schemas-microsoft-com:office:office" xmlns:r="http://schemas.openxmlformats.org/officeDocument/2006/relationships" xmlns:m="http://schemas.openxmlformats.org/officeDocument/2006/math" xmlns:v="urn:schemas-microsoft-com:vml" xmlns:wp14="http://schemas.microsoft.com/office/word/2010/wordprocessingDrawing" xmlns:wp="http://schemas.openxmlformats.org/drawingml/2006/wordprocessingDrawing" xmlns:w10="urn:schemas-microsoft-com:office:word" xmlns:w="http://schemas.openxmlformats.org/wordprocessingml/2006/main" xmlns:w14="http://schemas.microsoft.com/office/word/2010/wordml" xmlns:wpg="http://schemas.microsoft.com/office/word/2010/wordprocessingGroup" xmlns:wpi="http://schemas.microsoft.com/office/word/2010/wordprocessingInk" xmlns:wne="http://schemas.microsoft.com/office/word/2006/wordml" xmlns:wps="http://schemas.microsoft.com/office/word/2010/wordprocessingShape" mc:Ignorable="w14 wp14">
+<w:endnotes xmlns:wpc="http://schemas.microsoft.com/office/word/2010/wordprocessingCanvas" xmlns:cx="http://schemas.microsoft.com/office/drawing/2014/chartex" xmlns:cx1="http://schemas.microsoft.com/office/drawing/2015/9/8/chartex" xmlns:cx2="http://schemas.microsoft.com/office/drawing/2015/10/21/chartex" xmlns:cx3="http://schemas.microsoft.com/office/drawing/2016/5/9/chartex" xmlns:cx4="http://schemas.microsoft.com/office/drawing/2016/5/10/chartex" xmlns:cx5="http://schemas.microsoft.com/office/drawing/2016/5/11/chartex" xmlns:cx6="http://schemas.microsoft.com/office/drawing/2016/5/12/chartex" xmlns:cx7="http://schemas.microsoft.com/office/drawing/2016/5/13/chartex" xmlns:cx8="http://schemas.microsoft.com/office/drawing/2016/5/14/chartex" xmlns:mc="http://schemas.openxmlformats.org/markup-compatibility/2006" xmlns:aink="http://schemas.microsoft.com/office/drawing/2016/ink" xmlns:am3d="http://schemas.microsoft.com/office/drawing/2017/model3d" xmlns:o="urn:schemas-microsoft-com:office:office" xmlns:r="http://schemas.openxmlformats.org/officeDocument/2006/relationships" xmlns:m="http://schemas.openxmlformats.org/officeDocument/2006/math" xmlns:v="urn:schemas-microsoft-com:vml" xmlns:wp14="http://schemas.microsoft.com/office/word/2010/wordprocessingDrawing" xmlns:wp="http://schemas.openxmlformats.org/drawingml/2006/wordprocessingDrawing" xmlns:w10="urn:schemas-microsoft-com:office:word" xmlns:w="http://schemas.openxmlformats.org/wordprocessingml/2006/main" xmlns:w14="http://schemas.microsoft.com/office/word/2010/wordml" xmlns:w15="http://schemas.microsoft.com/office/word/2012/wordml" xmlns:w16cex="http://schemas.microsoft.com/office/word/2018/wordml/cex" xmlns:w16cid="http://schemas.microsoft.com/office/word/2016/wordml/cid" xmlns:w16="http://schemas.microsoft.com/office/word/2018/wordml" xmlns:w16sdtdh="http://schemas.microsoft.com/office/word/2020/wordml/sdtdatahash" xmlns:w16se="http://schemas.microsoft.com/office/word/2015/wordml/symex" xmlns:wpg="http://schemas.microsoft.com/office/word/2010/wordprocessingGroup" xmlns:wpi="http://schemas.microsoft.com/office/word/2010/wordprocessingInk" xmlns:wne="http://schemas.microsoft.com/office/word/2006/wordml" xmlns:wps="http://schemas.microsoft.com/office/word/2010/wordprocessingShape" mc:Ignorable="w14 w15 w16se w16cid w16 w16cex w16sdtdh wp14">
   <w:endnote w:type="separator" w:id="-1">
     <w:p>
       <w:pPr>
@@ -4117,7 +3792,7 @@
 </file>
 
 <file path=word/footnotes.xml><?xml version="1.0" encoding="utf-8"?>
-<w:footnotes xmlns:wpc="http://schemas.microsoft.com/office/word/2010/wordprocessingCanvas" xmlns:mc="http://schemas.openxmlformats.org/markup-compatibility/2006" xmlns:o="urn:schemas-microsoft-com:office:office" xmlns:r="http://schemas.openxmlformats.org/officeDocument/2006/relationships" xmlns:m="http://schemas.openxmlformats.org/officeDocument/2006/math" xmlns:v="urn:schemas-microsoft-com:vml" xmlns:wp14="http://schemas.microsoft.com/office/word/2010/wordprocessingDrawing" xmlns:wp="http://schemas.openxmlformats.org/drawingml/2006/wordprocessingDrawing" xmlns:w10="urn:schemas-microsoft-com:office:word" xmlns:w="http://schemas.openxmlformats.org/wordprocessingml/2006/main" xmlns:w14="http://schemas.microsoft.com/office/word/2010/wordml" xmlns:wpg="http://schemas.microsoft.com/office/word/2010/wordprocessingGroup" xmlns:wpi="http://schemas.microsoft.com/office/word/2010/wordprocessingInk" xmlns:wne="http://schemas.microsoft.com/office/word/2006/wordml" xmlns:wps="http://schemas.microsoft.com/office/word/2010/wordprocessingShape" mc:Ignorable="w14 wp14">
+<w:footnotes xmlns:wpc="http://schemas.microsoft.com/office/word/2010/wordprocessingCanvas" xmlns:cx="http://schemas.microsoft.com/office/drawing/2014/chartex" xmlns:cx1="http://schemas.microsoft.com/office/drawing/2015/9/8/chartex" xmlns:cx2="http://schemas.microsoft.com/office/drawing/2015/10/21/chartex" xmlns:cx3="http://schemas.microsoft.com/office/drawing/2016/5/9/chartex" xmlns:cx4="http://schemas.microsoft.com/office/drawing/2016/5/10/chartex" xmlns:cx5="http://schemas.microsoft.com/office/drawing/2016/5/11/chartex" xmlns:cx6="http://schemas.microsoft.com/office/drawing/2016/5/12/chartex" xmlns:cx7="http://schemas.microsoft.com/office/drawing/2016/5/13/chartex" xmlns:cx8="http://schemas.microsoft.com/office/drawing/2016/5/14/chartex" xmlns:mc="http://schemas.openxmlformats.org/markup-compatibility/2006" xmlns:aink="http://schemas.microsoft.com/office/drawing/2016/ink" xmlns:am3d="http://schemas.microsoft.com/office/drawing/2017/model3d" xmlns:o="urn:schemas-microsoft-com:office:office" xmlns:r="http://schemas.openxmlformats.org/officeDocument/2006/relationships" xmlns:m="http://schemas.openxmlformats.org/officeDocument/2006/math" xmlns:v="urn:schemas-microsoft-com:vml" xmlns:wp14="http://schemas.microsoft.com/office/word/2010/wordprocessingDrawing" xmlns:wp="http://schemas.openxmlformats.org/drawingml/2006/wordprocessingDrawing" xmlns:w10="urn:schemas-microsoft-com:office:word" xmlns:w="http://schemas.openxmlformats.org/wordprocessingml/2006/main" xmlns:w14="http://schemas.microsoft.com/office/word/2010/wordml" xmlns:w15="http://schemas.microsoft.com/office/word/2012/wordml" xmlns:w16cex="http://schemas.microsoft.com/office/word/2018/wordml/cex" xmlns:w16cid="http://schemas.microsoft.com/office/word/2016/wordml/cid" xmlns:w16="http://schemas.microsoft.com/office/word/2018/wordml" xmlns:w16sdtdh="http://schemas.microsoft.com/office/word/2020/wordml/sdtdatahash" xmlns:w16se="http://schemas.microsoft.com/office/word/2015/wordml/symex" xmlns:wpg="http://schemas.microsoft.com/office/word/2010/wordprocessingGroup" xmlns:wpi="http://schemas.microsoft.com/office/word/2010/wordprocessingInk" xmlns:wne="http://schemas.microsoft.com/office/word/2006/wordml" xmlns:wps="http://schemas.microsoft.com/office/word/2010/wordprocessingShape" mc:Ignorable="w14 w15 w16se w16cid w16 w16cex w16sdtdh wp14">
   <w:footnote w:type="separator" w:id="-1">
     <w:p>
       <w:pPr>
@@ -4142,7 +3817,7 @@
 </file>
 
 <file path=word/header1.xml><?xml version="1.0" encoding="utf-8"?>
-<w:hdr xmlns:wpc="http://schemas.microsoft.com/office/word/2010/wordprocessingCanvas" xmlns:mc="http://schemas.openxmlformats.org/markup-compatibility/2006" xmlns:o="urn:schemas-microsoft-com:office:office" xmlns:r="http://schemas.openxmlformats.org/officeDocument/2006/relationships" xmlns:m="http://schemas.openxmlformats.org/officeDocument/2006/math" xmlns:v="urn:schemas-microsoft-com:vml" xmlns:wp14="http://schemas.microsoft.com/office/word/2010/wordprocessingDrawing" xmlns:wp="http://schemas.openxmlformats.org/drawingml/2006/wordprocessingDrawing" xmlns:w10="urn:schemas-microsoft-com:office:word" xmlns:w="http://schemas.openxmlformats.org/wordprocessingml/2006/main" xmlns:w14="http://schemas.microsoft.com/office/word/2010/wordml" xmlns:wpg="http://schemas.microsoft.com/office/word/2010/wordprocessingGroup" xmlns:wpi="http://schemas.microsoft.com/office/word/2010/wordprocessingInk" xmlns:wne="http://schemas.microsoft.com/office/word/2006/wordml" xmlns:wps="http://schemas.microsoft.com/office/word/2010/wordprocessingShape" mc:Ignorable="w14 wp14">
+<w:hdr xmlns:wpc="http://schemas.microsoft.com/office/word/2010/wordprocessingCanvas" xmlns:cx="http://schemas.microsoft.com/office/drawing/2014/chartex" xmlns:cx1="http://schemas.microsoft.com/office/drawing/2015/9/8/chartex" xmlns:cx2="http://schemas.microsoft.com/office/drawing/2015/10/21/chartex" xmlns:cx3="http://schemas.microsoft.com/office/drawing/2016/5/9/chartex" xmlns:cx4="http://schemas.microsoft.com/office/drawing/2016/5/10/chartex" xmlns:cx5="http://schemas.microsoft.com/office/drawing/2016/5/11/chartex" xmlns:cx6="http://schemas.microsoft.com/office/drawing/2016/5/12/chartex" xmlns:cx7="http://schemas.microsoft.com/office/drawing/2016/5/13/chartex" xmlns:cx8="http://schemas.microsoft.com/office/drawing/2016/5/14/chartex" xmlns:mc="http://schemas.openxmlformats.org/markup-compatibility/2006" xmlns:aink="http://schemas.microsoft.com/office/drawing/2016/ink" xmlns:am3d="http://schemas.microsoft.com/office/drawing/2017/model3d" xmlns:o="urn:schemas-microsoft-com:office:office" xmlns:r="http://schemas.openxmlformats.org/officeDocument/2006/relationships" xmlns:m="http://schemas.openxmlformats.org/officeDocument/2006/math" xmlns:v="urn:schemas-microsoft-com:vml" xmlns:wp14="http://schemas.microsoft.com/office/word/2010/wordprocessingDrawing" xmlns:wp="http://schemas.openxmlformats.org/drawingml/2006/wordprocessingDrawing" xmlns:w10="urn:schemas-microsoft-com:office:word" xmlns:w="http://schemas.openxmlformats.org/wordprocessingml/2006/main" xmlns:w14="http://schemas.microsoft.com/office/word/2010/wordml" xmlns:w15="http://schemas.microsoft.com/office/word/2012/wordml" xmlns:w16cex="http://schemas.microsoft.com/office/word/2018/wordml/cex" xmlns:w16cid="http://schemas.microsoft.com/office/word/2016/wordml/cid" xmlns:w16="http://schemas.microsoft.com/office/word/2018/wordml" xmlns:w16sdtdh="http://schemas.microsoft.com/office/word/2020/wordml/sdtdatahash" xmlns:w16se="http://schemas.microsoft.com/office/word/2015/wordml/symex" xmlns:wpg="http://schemas.microsoft.com/office/word/2010/wordprocessingGroup" xmlns:wpi="http://schemas.microsoft.com/office/word/2010/wordprocessingInk" xmlns:wne="http://schemas.microsoft.com/office/word/2006/wordml" xmlns:wps="http://schemas.microsoft.com/office/word/2010/wordprocessingShape" mc:Ignorable="w14 w15 w16se w16cid w16 w16cex w16sdtdh wp14">
   <w:p>
     <w:pPr>
       <w:pStyle w:val="BodyText"/>
@@ -4273,8 +3948,8 @@
 </file>
 
 <file path=word/numbering.xml><?xml version="1.0" encoding="utf-8"?>
-<w:numbering xmlns:wpc="http://schemas.microsoft.com/office/word/2010/wordprocessingCanvas" xmlns:mc="http://schemas.openxmlformats.org/markup-compatibility/2006" xmlns:o="urn:schemas-microsoft-com:office:office" xmlns:r="http://schemas.openxmlformats.org/officeDocument/2006/relationships" xmlns:m="http://schemas.openxmlformats.org/officeDocument/2006/math" xmlns:v="urn:schemas-microsoft-com:vml" xmlns:wp14="http://schemas.microsoft.com/office/word/2010/wordprocessingDrawing" xmlns:wp="http://schemas.openxmlformats.org/drawingml/2006/wordprocessingDrawing" xmlns:w10="urn:schemas-microsoft-com:office:word" xmlns:w="http://schemas.openxmlformats.org/wordprocessingml/2006/main" xmlns:w14="http://schemas.microsoft.com/office/word/2010/wordml" xmlns:wpg="http://schemas.microsoft.com/office/word/2010/wordprocessingGroup" xmlns:wpi="http://schemas.microsoft.com/office/word/2010/wordprocessingInk" xmlns:wne="http://schemas.microsoft.com/office/word/2006/wordml" xmlns:wps="http://schemas.microsoft.com/office/word/2010/wordprocessingShape" mc:Ignorable="w14 wp14">
-  <w:abstractNum w:abstractNumId="0">
+<w:numbering xmlns:wpc="http://schemas.microsoft.com/office/word/2010/wordprocessingCanvas" xmlns:cx="http://schemas.microsoft.com/office/drawing/2014/chartex" xmlns:cx1="http://schemas.microsoft.com/office/drawing/2015/9/8/chartex" xmlns:cx2="http://schemas.microsoft.com/office/drawing/2015/10/21/chartex" xmlns:cx3="http://schemas.microsoft.com/office/drawing/2016/5/9/chartex" xmlns:cx4="http://schemas.microsoft.com/office/drawing/2016/5/10/chartex" xmlns:cx5="http://schemas.microsoft.com/office/drawing/2016/5/11/chartex" xmlns:cx6="http://schemas.microsoft.com/office/drawing/2016/5/12/chartex" xmlns:cx7="http://schemas.microsoft.com/office/drawing/2016/5/13/chartex" xmlns:cx8="http://schemas.microsoft.com/office/drawing/2016/5/14/chartex" xmlns:mc="http://schemas.openxmlformats.org/markup-compatibility/2006" xmlns:aink="http://schemas.microsoft.com/office/drawing/2016/ink" xmlns:am3d="http://schemas.microsoft.com/office/drawing/2017/model3d" xmlns:o="urn:schemas-microsoft-com:office:office" xmlns:r="http://schemas.openxmlformats.org/officeDocument/2006/relationships" xmlns:m="http://schemas.openxmlformats.org/officeDocument/2006/math" xmlns:v="urn:schemas-microsoft-com:vml" xmlns:wp14="http://schemas.microsoft.com/office/word/2010/wordprocessingDrawing" xmlns:wp="http://schemas.openxmlformats.org/drawingml/2006/wordprocessingDrawing" xmlns:w10="urn:schemas-microsoft-com:office:word" xmlns:w="http://schemas.openxmlformats.org/wordprocessingml/2006/main" xmlns:w14="http://schemas.microsoft.com/office/word/2010/wordml" xmlns:w15="http://schemas.microsoft.com/office/word/2012/wordml" xmlns:w16cex="http://schemas.microsoft.com/office/word/2018/wordml/cex" xmlns:w16cid="http://schemas.microsoft.com/office/word/2016/wordml/cid" xmlns:w16="http://schemas.microsoft.com/office/word/2018/wordml" xmlns:w16sdtdh="http://schemas.microsoft.com/office/word/2020/wordml/sdtdatahash" xmlns:w16se="http://schemas.microsoft.com/office/word/2015/wordml/symex" xmlns:wpg="http://schemas.microsoft.com/office/word/2010/wordprocessingGroup" xmlns:wpi="http://schemas.microsoft.com/office/word/2010/wordprocessingInk" xmlns:wne="http://schemas.microsoft.com/office/word/2006/wordml" xmlns:wps="http://schemas.microsoft.com/office/word/2010/wordprocessingShape" mc:Ignorable="w14 w15 w16se w16cid w16 w16cex w16sdtdh wp14">
+  <w:abstractNum w:abstractNumId="0" w15:restartNumberingAfterBreak="0">
     <w:nsid w:val="020118E2"/>
     <w:multiLevelType w:val="multilevel"/>
     <w:tmpl w:val="BD4238B0"/>
@@ -4423,7 +4098,7 @@
       </w:rPr>
     </w:lvl>
   </w:abstractNum>
-  <w:abstractNum w:abstractNumId="1">
+  <w:abstractNum w:abstractNumId="1" w15:restartNumberingAfterBreak="0">
     <w:nsid w:val="0E520E21"/>
     <w:multiLevelType w:val="multilevel"/>
     <w:tmpl w:val="8AFEC62A"/>
@@ -4572,7 +4247,7 @@
       </w:rPr>
     </w:lvl>
   </w:abstractNum>
-  <w:abstractNum w:abstractNumId="2">
+  <w:abstractNum w:abstractNumId="2" w15:restartNumberingAfterBreak="0">
     <w:nsid w:val="13960A70"/>
     <w:multiLevelType w:val="multilevel"/>
     <w:tmpl w:val="38BAA5A2"/>
@@ -4721,7 +4396,7 @@
       </w:rPr>
     </w:lvl>
   </w:abstractNum>
-  <w:abstractNum w:abstractNumId="3">
+  <w:abstractNum w:abstractNumId="3" w15:restartNumberingAfterBreak="0">
     <w:nsid w:val="1B400EAB"/>
     <w:multiLevelType w:val="multilevel"/>
     <w:tmpl w:val="F7B22116"/>
@@ -4870,7 +4545,7 @@
       </w:rPr>
     </w:lvl>
   </w:abstractNum>
-  <w:abstractNum w:abstractNumId="4">
+  <w:abstractNum w:abstractNumId="4" w15:restartNumberingAfterBreak="0">
     <w:nsid w:val="1BE677F8"/>
     <w:multiLevelType w:val="hybridMultilevel"/>
     <w:tmpl w:val="7D7EDEB4"/>
@@ -4983,7 +4658,7 @@
       </w:rPr>
     </w:lvl>
   </w:abstractNum>
-  <w:abstractNum w:abstractNumId="5">
+  <w:abstractNum w:abstractNumId="5" w15:restartNumberingAfterBreak="0">
     <w:nsid w:val="239A7697"/>
     <w:multiLevelType w:val="multilevel"/>
     <w:tmpl w:val="95984F0A"/>
@@ -5132,7 +4807,7 @@
       </w:rPr>
     </w:lvl>
   </w:abstractNum>
-  <w:abstractNum w:abstractNumId="6">
+  <w:abstractNum w:abstractNumId="6" w15:restartNumberingAfterBreak="0">
     <w:nsid w:val="291418B5"/>
     <w:multiLevelType w:val="multilevel"/>
     <w:tmpl w:val="2D742344"/>
@@ -5281,7 +4956,7 @@
       </w:rPr>
     </w:lvl>
   </w:abstractNum>
-  <w:abstractNum w:abstractNumId="7">
+  <w:abstractNum w:abstractNumId="7" w15:restartNumberingAfterBreak="0">
     <w:nsid w:val="29207942"/>
     <w:multiLevelType w:val="hybridMultilevel"/>
     <w:tmpl w:val="6EB4778A"/>
@@ -5394,7 +5069,7 @@
       </w:rPr>
     </w:lvl>
   </w:abstractNum>
-  <w:abstractNum w:abstractNumId="8">
+  <w:abstractNum w:abstractNumId="8" w15:restartNumberingAfterBreak="0">
     <w:nsid w:val="2AC75806"/>
     <w:multiLevelType w:val="hybridMultilevel"/>
     <w:tmpl w:val="34062678"/>
@@ -5510,7 +5185,7 @@
       </w:pPr>
     </w:lvl>
   </w:abstractNum>
-  <w:abstractNum w:abstractNumId="9">
+  <w:abstractNum w:abstractNumId="9" w15:restartNumberingAfterBreak="0">
     <w:nsid w:val="3CF82B59"/>
     <w:multiLevelType w:val="multilevel"/>
     <w:tmpl w:val="84D69C82"/>
@@ -5659,7 +5334,7 @@
       </w:rPr>
     </w:lvl>
   </w:abstractNum>
-  <w:abstractNum w:abstractNumId="10">
+  <w:abstractNum w:abstractNumId="10" w15:restartNumberingAfterBreak="0">
     <w:nsid w:val="59F679D7"/>
     <w:multiLevelType w:val="multilevel"/>
     <w:tmpl w:val="23806828"/>
@@ -5808,7 +5483,7 @@
       </w:rPr>
     </w:lvl>
   </w:abstractNum>
-  <w:abstractNum w:abstractNumId="11">
+  <w:abstractNum w:abstractNumId="11" w15:restartNumberingAfterBreak="0">
     <w:nsid w:val="5ED37D56"/>
     <w:multiLevelType w:val="hybridMultilevel"/>
     <w:tmpl w:val="63E24CB4"/>
@@ -5924,7 +5599,7 @@
       </w:pPr>
     </w:lvl>
   </w:abstractNum>
-  <w:abstractNum w:abstractNumId="12">
+  <w:abstractNum w:abstractNumId="12" w15:restartNumberingAfterBreak="0">
     <w:nsid w:val="619C6ECA"/>
     <w:multiLevelType w:val="hybridMultilevel"/>
     <w:tmpl w:val="F6FA9D92"/>
@@ -6040,7 +5715,7 @@
       </w:pPr>
     </w:lvl>
   </w:abstractNum>
-  <w:abstractNum w:abstractNumId="13">
+  <w:abstractNum w:abstractNumId="13" w15:restartNumberingAfterBreak="0">
     <w:nsid w:val="67D0588F"/>
     <w:multiLevelType w:val="hybridMultilevel"/>
     <w:tmpl w:val="617671E8"/>
@@ -6135,7 +5810,7 @@
       </w:pPr>
     </w:lvl>
   </w:abstractNum>
-  <w:abstractNum w:abstractNumId="14">
+  <w:abstractNum w:abstractNumId="14" w15:restartNumberingAfterBreak="0">
     <w:nsid w:val="67DD4D9A"/>
     <w:multiLevelType w:val="multilevel"/>
     <w:tmpl w:val="8CE6EF8A"/>
@@ -6284,7 +5959,7 @@
       </w:rPr>
     </w:lvl>
   </w:abstractNum>
-  <w:abstractNum w:abstractNumId="15">
+  <w:abstractNum w:abstractNumId="15" w15:restartNumberingAfterBreak="0">
     <w:nsid w:val="6D521ED5"/>
     <w:multiLevelType w:val="hybridMultilevel"/>
     <w:tmpl w:val="0A386284"/>
@@ -6400,7 +6075,7 @@
       </w:pPr>
     </w:lvl>
   </w:abstractNum>
-  <w:abstractNum w:abstractNumId="16">
+  <w:abstractNum w:abstractNumId="16" w15:restartNumberingAfterBreak="0">
     <w:nsid w:val="6E667F9F"/>
     <w:multiLevelType w:val="hybridMultilevel"/>
     <w:tmpl w:val="A2B23356"/>
@@ -6516,7 +6191,7 @@
       </w:pPr>
     </w:lvl>
   </w:abstractNum>
-  <w:abstractNum w:abstractNumId="17">
+  <w:abstractNum w:abstractNumId="17" w15:restartNumberingAfterBreak="0">
     <w:nsid w:val="793D5C6F"/>
     <w:multiLevelType w:val="multilevel"/>
     <w:tmpl w:val="D19E482E"/>
@@ -6665,7 +6340,7 @@
       </w:rPr>
     </w:lvl>
   </w:abstractNum>
-  <w:abstractNum w:abstractNumId="18">
+  <w:abstractNum w:abstractNumId="18" w15:restartNumberingAfterBreak="0">
     <w:nsid w:val="7B20561E"/>
     <w:multiLevelType w:val="hybridMultilevel"/>
     <w:tmpl w:val="EC005340"/>
@@ -6781,7 +6456,7 @@
       </w:pPr>
     </w:lvl>
   </w:abstractNum>
-  <w:abstractNum w:abstractNumId="19">
+  <w:abstractNum w:abstractNumId="19" w15:restartNumberingAfterBreak="0">
     <w:nsid w:val="7CA508D6"/>
     <w:multiLevelType w:val="multilevel"/>
     <w:tmpl w:val="308CC1EA"/>
@@ -6930,71 +6605,71 @@
       </w:rPr>
     </w:lvl>
   </w:abstractNum>
-  <w:num w:numId="1">
+  <w:num w:numId="1" w16cid:durableId="556817839">
     <w:abstractNumId w:val="12"/>
   </w:num>
-  <w:num w:numId="2">
+  <w:num w:numId="2" w16cid:durableId="1196038506">
     <w:abstractNumId w:val="7"/>
   </w:num>
-  <w:num w:numId="3">
+  <w:num w:numId="3" w16cid:durableId="320546477">
     <w:abstractNumId w:val="13"/>
   </w:num>
-  <w:num w:numId="4">
+  <w:num w:numId="4" w16cid:durableId="774443642">
     <w:abstractNumId w:val="17"/>
   </w:num>
-  <w:num w:numId="5">
+  <w:num w:numId="5" w16cid:durableId="1245843890">
     <w:abstractNumId w:val="3"/>
   </w:num>
-  <w:num w:numId="6">
+  <w:num w:numId="6" w16cid:durableId="1850410572">
     <w:abstractNumId w:val="6"/>
   </w:num>
-  <w:num w:numId="7">
+  <w:num w:numId="7" w16cid:durableId="1151750172">
     <w:abstractNumId w:val="2"/>
   </w:num>
-  <w:num w:numId="8">
+  <w:num w:numId="8" w16cid:durableId="1688946647">
     <w:abstractNumId w:val="14"/>
   </w:num>
-  <w:num w:numId="9">
+  <w:num w:numId="9" w16cid:durableId="647590353">
     <w:abstractNumId w:val="19"/>
   </w:num>
-  <w:num w:numId="10">
+  <w:num w:numId="10" w16cid:durableId="1294093503">
     <w:abstractNumId w:val="0"/>
   </w:num>
-  <w:num w:numId="11">
+  <w:num w:numId="11" w16cid:durableId="665479241">
     <w:abstractNumId w:val="1"/>
   </w:num>
-  <w:num w:numId="12">
+  <w:num w:numId="12" w16cid:durableId="1060786745">
     <w:abstractNumId w:val="9"/>
   </w:num>
-  <w:num w:numId="13">
+  <w:num w:numId="13" w16cid:durableId="1992320345">
     <w:abstractNumId w:val="10"/>
   </w:num>
-  <w:num w:numId="14">
+  <w:num w:numId="14" w16cid:durableId="163790489">
     <w:abstractNumId w:val="5"/>
   </w:num>
-  <w:num w:numId="15">
+  <w:num w:numId="15" w16cid:durableId="769468885">
     <w:abstractNumId w:val="16"/>
   </w:num>
-  <w:num w:numId="16">
+  <w:num w:numId="16" w16cid:durableId="151023991">
     <w:abstractNumId w:val="11"/>
   </w:num>
-  <w:num w:numId="17">
+  <w:num w:numId="17" w16cid:durableId="1829176509">
     <w:abstractNumId w:val="15"/>
   </w:num>
-  <w:num w:numId="18">
+  <w:num w:numId="18" w16cid:durableId="874728914">
     <w:abstractNumId w:val="8"/>
   </w:num>
-  <w:num w:numId="19">
+  <w:num w:numId="19" w16cid:durableId="54666022">
     <w:abstractNumId w:val="18"/>
   </w:num>
-  <w:num w:numId="20">
+  <w:num w:numId="20" w16cid:durableId="108202813">
     <w:abstractNumId w:val="4"/>
   </w:num>
 </w:numbering>
 </file>
 
 <file path=word/styles.xml><?xml version="1.0" encoding="utf-8"?>
-<w:styles xmlns:mc="http://schemas.openxmlformats.org/markup-compatibility/2006" xmlns:r="http://schemas.openxmlformats.org/officeDocument/2006/relationships" xmlns:w="http://schemas.openxmlformats.org/wordprocessingml/2006/main" xmlns:w14="http://schemas.microsoft.com/office/word/2010/wordml" mc:Ignorable="w14">
+<w:styles xmlns:mc="http://schemas.openxmlformats.org/markup-compatibility/2006" xmlns:r="http://schemas.openxmlformats.org/officeDocument/2006/relationships" xmlns:w="http://schemas.openxmlformats.org/wordprocessingml/2006/main" xmlns:w14="http://schemas.microsoft.com/office/word/2010/wordml" xmlns:w15="http://schemas.microsoft.com/office/word/2012/wordml" xmlns:w16cex="http://schemas.microsoft.com/office/word/2018/wordml/cex" xmlns:w16cid="http://schemas.microsoft.com/office/word/2016/wordml/cid" xmlns:w16="http://schemas.microsoft.com/office/word/2018/wordml" xmlns:w16sdtdh="http://schemas.microsoft.com/office/word/2020/wordml/sdtdatahash" xmlns:w16se="http://schemas.microsoft.com/office/word/2015/wordml/symex" mc:Ignorable="w14 w15 w16se w16cid w16 w16cex w16sdtdh">
   <w:docDefaults>
     <w:rPrDefault>
       <w:rPr>
@@ -7006,604 +6681,383 @@
     </w:rPrDefault>
     <w:pPrDefault/>
   </w:docDefaults>
-  <w:latentStyles w:defLockedState="0" w:defUIPriority="99" w:defSemiHidden="1" w:defUnhideWhenUsed="1" w:defQFormat="0" w:count="267">
-    <w:lsdException w:name="Normal" w:semiHidden="0" w:uiPriority="0" w:unhideWhenUsed="0" w:qFormat="1"/>
-    <w:lsdException w:name="heading 1" w:semiHidden="0" w:uiPriority="9" w:unhideWhenUsed="0" w:qFormat="1"/>
-    <w:lsdException w:name="heading 2" w:uiPriority="9" w:qFormat="1"/>
-    <w:lsdException w:name="heading 3" w:uiPriority="9" w:qFormat="1"/>
-    <w:lsdException w:name="heading 4" w:uiPriority="9" w:qFormat="1"/>
-    <w:lsdException w:name="heading 5" w:uiPriority="9" w:qFormat="1"/>
-    <w:lsdException w:name="heading 6" w:uiPriority="9" w:qFormat="1"/>
-    <w:lsdException w:name="heading 7" w:uiPriority="9" w:qFormat="1"/>
-    <w:lsdException w:name="heading 8" w:uiPriority="9" w:qFormat="1"/>
-    <w:lsdException w:name="heading 9" w:uiPriority="9" w:qFormat="1"/>
-    <w:lsdException w:name="toc 1" w:uiPriority="39"/>
-    <w:lsdException w:name="toc 2" w:uiPriority="39"/>
-    <w:lsdException w:name="toc 3" w:uiPriority="39"/>
-    <w:lsdException w:name="toc 4" w:uiPriority="39"/>
-    <w:lsdException w:name="toc 5" w:uiPriority="39"/>
-    <w:lsdException w:name="toc 6" w:uiPriority="39"/>
-    <w:lsdException w:name="toc 7" w:uiPriority="39"/>
-    <w:lsdException w:name="toc 8" w:uiPriority="39"/>
-    <w:lsdException w:name="toc 9" w:uiPriority="39"/>
-    <w:lsdException w:name="caption" w:uiPriority="35" w:qFormat="1"/>
-    <w:lsdException w:name="Title" w:semiHidden="0" w:uiPriority="10" w:unhideWhenUsed="0" w:qFormat="1"/>
-    <w:lsdException w:name="Default Paragraph Font" w:uiPriority="1"/>
-    <w:lsdException w:name="Body Text" w:uiPriority="0"/>
-    <w:lsdException w:name="Subtitle" w:semiHidden="0" w:uiPriority="11" w:unhideWhenUsed="0" w:qFormat="1"/>
-    <w:lsdException w:name="Strong" w:semiHidden="0" w:uiPriority="0" w:unhideWhenUsed="0" w:qFormat="1"/>
-    <w:lsdException w:name="Emphasis" w:semiHidden="0" w:uiPriority="20" w:unhideWhenUsed="0" w:qFormat="1"/>
-    <w:lsdException w:name="Plain Text" w:uiPriority="0"/>
-    <w:lsdException w:name="Table Grid" w:semiHidden="0" w:uiPriority="39" w:unhideWhenUsed="0"/>
-    <w:lsdException w:name="Placeholder Text" w:unhideWhenUsed="0"/>
-    <w:lsdException w:name="No Spacing" w:semiHidden="0" w:uiPriority="1" w:unhideWhenUsed="0" w:qFormat="1"/>
-    <w:lsdException w:name="Light Shading" w:semiHidden="0" w:uiPriority="60" w:unhideWhenUsed="0"/>
-    <w:lsdException w:name="Light List" w:semiHidden="0" w:uiPriority="61" w:unhideWhenUsed="0"/>
-    <w:lsdException w:name="Light Grid" w:semiHidden="0" w:uiPriority="62" w:unhideWhenUsed="0"/>
-    <w:lsdException w:name="Medium Shading 1" w:semiHidden="0" w:uiPriority="63" w:unhideWhenUsed="0"/>
-    <w:lsdException w:name="Medium Shading 2" w:semiHidden="0" w:uiPriority="64" w:unhideWhenUsed="0"/>
-    <w:lsdException w:name="Medium List 1" w:semiHidden="0" w:uiPriority="65" w:unhideWhenUsed="0"/>
-    <w:lsdException w:name="Medium List 2" w:semiHidden="0" w:uiPriority="66" w:unhideWhenUsed="0"/>
-    <w:lsdException w:name="Medium Grid 1" w:semiHidden="0" w:uiPriority="67" w:unhideWhenUsed="0"/>
-    <w:lsdException w:name="Medium Grid 2" w:semiHidden="0" w:uiPriority="68" w:unhideWhenUsed="0"/>
-    <w:lsdException w:name="Medium Grid 3" w:semiHidden="0" w:uiPriority="69" w:unhideWhenUsed="0"/>
-    <w:lsdException w:name="Dark List" w:semiHidden="0" w:uiPriority="70" w:unhideWhenUsed="0"/>
-    <w:lsdException w:name="Colorful Shading" w:semiHidden="0" w:uiPriority="71" w:unhideWhenUsed="0"/>
-    <w:lsdException w:name="Colorful List" w:semiHidden="0" w:uiPriority="72" w:unhideWhenUsed="0"/>
-    <w:lsdException w:name="Colorful Grid" w:semiHidden="0" w:uiPriority="73" w:unhideWhenUsed="0"/>
-    <w:lsdException w:name="Light Shading Accent 1" w:semiHidden="0" w:uiPriority="60" w:unhideWhenUsed="0"/>
-    <w:lsdException w:name="Light List Accent 1" w:semiHidden="0" w:uiPriority="61" w:unhideWhenUsed="0"/>
-    <w:lsdException w:name="Light Grid Accent 1" w:semiHidden="0" w:uiPriority="62" w:unhideWhenUsed="0"/>
-    <w:lsdException w:name="Medium Shading 1 Accent 1" w:semiHidden="0" w:uiPriority="63" w:unhideWhenUsed="0"/>
-    <w:lsdException w:name="Medium Shading 2 Accent 1" w:semiHidden="0" w:uiPriority="64" w:unhideWhenUsed="0"/>
-    <w:lsdException w:name="Medium List 1 Accent 1" w:semiHidden="0" w:uiPriority="65" w:unhideWhenUsed="0"/>
-    <w:lsdException w:name="Revision" w:unhideWhenUsed="0"/>
-    <w:lsdException w:name="List Paragraph" w:semiHidden="0" w:uiPriority="34" w:unhideWhenUsed="0" w:qFormat="1"/>
-    <w:lsdException w:name="Quote" w:semiHidden="0" w:uiPriority="29" w:unhideWhenUsed="0" w:qFormat="1"/>
-    <w:lsdException w:name="Intense Quote" w:semiHidden="0" w:uiPriority="30" w:unhideWhenUsed="0" w:qFormat="1"/>
-    <w:lsdException w:name="Medium List 2 Accent 1" w:semiHidden="0" w:uiPriority="66" w:unhideWhenUsed="0"/>
-    <w:lsdException w:name="Medium Grid 1 Accent 1" w:semiHidden="0" w:uiPriority="67" w:unhideWhenUsed="0"/>
-    <w:lsdException w:name="Medium Grid 2 Accent 1" w:semiHidden="0" w:uiPriority="68" w:unhideWhenUsed="0"/>
-    <w:lsdException w:name="Medium Grid 3 Accent 1" w:semiHidden="0" w:uiPriority="69" w:unhideWhenUsed="0"/>
-    <w:lsdException w:name="Dark List Accent 1" w:semiHidden="0" w:uiPriority="70" w:unhideWhenUsed="0"/>
-    <w:lsdException w:name="Colorful Shading Accent 1" w:semiHidden="0" w:uiPriority="71" w:unhideWhenUsed="0"/>
-    <w:lsdException w:name="Colorful List Accent 1" w:semiHidden="0" w:uiPriority="72" w:unhideWhenUsed="0"/>
-    <w:lsdException w:name="Colorful Grid Accent 1" w:semiHidden="0" w:uiPriority="73" w:unhideWhenUsed="0"/>
-    <w:lsdException w:name="Light Shading Accent 2" w:semiHidden="0" w:uiPriority="60" w:unhideWhenUsed="0"/>
-    <w:lsdException w:name="Light List Accent 2" w:semiHidden="0" w:uiPriority="61" w:unhideWhenUsed="0"/>
-    <w:lsdException w:name="Light Grid Accent 2" w:semiHidden="0" w:uiPriority="62" w:unhideWhenUsed="0"/>
-    <w:lsdException w:name="Medium Shading 1 Accent 2" w:semiHidden="0" w:uiPriority="63" w:unhideWhenUsed="0"/>
-    <w:lsdException w:name="Medium Shading 2 Accent 2" w:semiHidden="0" w:uiPriority="64" w:unhideWhenUsed="0"/>
-    <w:lsdException w:name="Medium List 1 Accent 2" w:semiHidden="0" w:uiPriority="65" w:unhideWhenUsed="0"/>
-    <w:lsdException w:name="Medium List 2 Accent 2" w:semiHidden="0" w:uiPriority="66" w:unhideWhenUsed="0"/>
-    <w:lsdException w:name="Medium Grid 1 Accent 2" w:semiHidden="0" w:uiPriority="67" w:unhideWhenUsed="0"/>
-    <w:lsdException w:name="Medium Grid 2 Accent 2" w:semiHidden="0" w:uiPriority="68" w:unhideWhenUsed="0"/>
-    <w:lsdException w:name="Medium Grid 3 Accent 2" w:semiHidden="0" w:uiPriority="69" w:unhideWhenUsed="0"/>
-    <w:lsdException w:name="Dark List Accent 2" w:semiHidden="0" w:uiPriority="70" w:unhideWhenUsed="0"/>
-    <w:lsdException w:name="Colorful Shading Accent 2" w:semiHidden="0" w:uiPriority="71" w:unhideWhenUsed="0"/>
-    <w:lsdException w:name="Colorful List Accent 2" w:semiHidden="0" w:uiPriority="72" w:unhideWhenUsed="0"/>
-    <w:lsdException w:name="Colorful Grid Accent 2" w:semiHidden="0" w:uiPriority="73" w:unhideWhenUsed="0"/>
-    <w:lsdException w:name="Light Shading Accent 3" w:semiHidden="0" w:uiPriority="60" w:unhideWhenUsed="0"/>
-    <w:lsdException w:name="Light List Accent 3" w:semiHidden="0" w:uiPriority="61" w:unhideWhenUsed="0"/>
-    <w:lsdException w:name="Light Grid Accent 3" w:semiHidden="0" w:uiPriority="62" w:unhideWhenUsed="0"/>
-    <w:lsdException w:name="Medium Shading 1 Accent 3" w:semiHidden="0" w:uiPriority="63" w:unhideWhenUsed="0"/>
-    <w:lsdException w:name="Medium Shading 2 Accent 3" w:semiHidden="0" w:uiPriority="64" w:unhideWhenUsed="0"/>
-    <w:lsdException w:name="Medium List 1 Accent 3" w:semiHidden="0" w:uiPriority="65" w:unhideWhenUsed="0"/>
-    <w:lsdException w:name="Medium List 2 Accent 3" w:semiHidden="0" w:uiPriority="66" w:unhideWhenUsed="0"/>
-    <w:lsdException w:name="Medium Grid 1 Accent 3" w:semiHidden="0" w:uiPriority="67" w:unhideWhenUsed="0"/>
-    <w:lsdException w:name="Medium Grid 2 Accent 3" w:semiHidden="0" w:uiPriority="68" w:unhideWhenUsed="0"/>
-    <w:lsdException w:name="Medium Grid 3 Accent 3" w:semiHidden="0" w:uiPriority="69" w:unhideWhenUsed="0"/>
-    <w:lsdException w:name="Dark List Accent 3" w:semiHidden="0" w:uiPriority="70" w:unhideWhenUsed="0"/>
-    <w:lsdException w:name="Colorful Shading Accent 3" w:semiHidden="0" w:uiPriority="71" w:unhideWhenUsed="0"/>
-    <w:lsdException w:name="Colorful List Accent 3" w:semiHidden="0" w:uiPriority="72" w:unhideWhenUsed="0"/>
-    <w:lsdException w:name="Colorful Grid Accent 3" w:semiHidden="0" w:uiPriority="73" w:unhideWhenUsed="0"/>
-    <w:lsdException w:name="Light Shading Accent 4" w:semiHidden="0" w:uiPriority="60" w:unhideWhenUsed="0"/>
-    <w:lsdException w:name="Light List Accent 4" w:semiHidden="0" w:uiPriority="61" w:unhideWhenUsed="0"/>
-    <w:lsdException w:name="Light Grid Accent 4" w:semiHidden="0" w:uiPriority="62" w:unhideWhenUsed="0"/>
-    <w:lsdException w:name="Medium Shading 1 Accent 4" w:semiHidden="0" w:uiPriority="63" w:unhideWhenUsed="0"/>
-    <w:lsdException w:name="Medium Shading 2 Accent 4" w:semiHidden="0" w:uiPriority="64" w:unhideWhenUsed="0"/>
-    <w:lsdException w:name="Medium List 1 Accent 4" w:semiHidden="0" w:uiPriority="65" w:unhideWhenUsed="0"/>
-    <w:lsdException w:name="Medium List 2 Accent 4" w:semiHidden="0" w:uiPriority="66" w:unhideWhenUsed="0"/>
-    <w:lsdException w:name="Medium Grid 1 Accent 4" w:semiHidden="0" w:uiPriority="67" w:unhideWhenUsed="0"/>
-    <w:lsdException w:name="Medium Grid 2 Accent 4" w:semiHidden="0" w:uiPriority="68" w:unhideWhenUsed="0"/>
-    <w:lsdException w:name="Medium Grid 3 Accent 4" w:semiHidden="0" w:uiPriority="69" w:unhideWhenUsed="0"/>
-    <w:lsdException w:name="Dark List Accent 4" w:semiHidden="0" w:uiPriority="70" w:unhideWhenUsed="0"/>
-    <w:lsdException w:name="Colorful Shading Accent 4" w:semiHidden="0" w:uiPriority="71" w:unhideWhenUsed="0"/>
-    <w:lsdException w:name="Colorful List Accent 4" w:semiHidden="0" w:uiPriority="72" w:unhideWhenUsed="0"/>
-    <w:lsdException w:name="Colorful Grid Accent 4" w:semiHidden="0" w:uiPriority="73" w:unhideWhenUsed="0"/>
-    <w:lsdException w:name="Light Shading Accent 5" w:semiHidden="0" w:uiPriority="60" w:unhideWhenUsed="0"/>
-    <w:lsdException w:name="Light List Accent 5" w:semiHidden="0" w:uiPriority="61" w:unhideWhenUsed="0"/>
-    <w:lsdException w:name="Light Grid Accent 5" w:semiHidden="0" w:uiPriority="62" w:unhideWhenUsed="0"/>
-    <w:lsdException w:name="Medium Shading 1 Accent 5" w:semiHidden="0" w:uiPriority="63" w:unhideWhenUsed="0"/>
-    <w:lsdException w:name="Medium Shading 2 Accent 5" w:semiHidden="0" w:uiPriority="64" w:unhideWhenUsed="0"/>
-    <w:lsdException w:name="Medium List 1 Accent 5" w:semiHidden="0" w:uiPriority="65" w:unhideWhenUsed="0"/>
-    <w:lsdException w:name="Medium List 2 Accent 5" w:semiHidden="0" w:uiPriority="66" w:unhideWhenUsed="0"/>
-    <w:lsdException w:name="Medium Grid 1 Accent 5" w:semiHidden="0" w:uiPriority="67" w:unhideWhenUsed="0"/>
-    <w:lsdException w:name="Medium Grid 2 Accent 5" w:semiHidden="0" w:uiPriority="68" w:unhideWhenUsed="0"/>
-    <w:lsdException w:name="Medium Grid 3 Accent 5" w:semiHidden="0" w:uiPriority="69" w:unhideWhenUsed="0"/>
-    <w:lsdException w:name="Dark List Accent 5" w:semiHidden="0" w:uiPriority="70" w:unhideWhenUsed="0"/>
-    <w:lsdException w:name="Colorful Shading Accent 5" w:semiHidden="0" w:uiPriority="71" w:unhideWhenUsed="0"/>
-    <w:lsdException w:name="Colorful List Accent 5" w:semiHidden="0" w:uiPriority="72" w:unhideWhenUsed="0"/>
-    <w:lsdException w:name="Colorful Grid Accent 5" w:semiHidden="0" w:uiPriority="73" w:unhideWhenUsed="0"/>
-    <w:lsdException w:name="Light Shading Accent 6" w:semiHidden="0" w:uiPriority="60" w:unhideWhenUsed="0"/>
-    <w:lsdException w:name="Light List Accent 6" w:semiHidden="0" w:uiPriority="61" w:unhideWhenUsed="0"/>
-    <w:lsdException w:name="Light Grid Accent 6" w:semiHidden="0" w:uiPriority="62" w:unhideWhenUsed="0"/>
-    <w:lsdException w:name="Medium Shading 1 Accent 6" w:semiHidden="0" w:uiPriority="63" w:unhideWhenUsed="0"/>
-    <w:lsdException w:name="Medium Shading 2 Accent 6" w:semiHidden="0" w:uiPriority="64" w:unhideWhenUsed="0"/>
-    <w:lsdException w:name="Medium List 1 Accent 6" w:semiHidden="0" w:uiPriority="65" w:unhideWhenUsed="0"/>
-    <w:lsdException w:name="Medium List 2 Accent 6" w:semiHidden="0" w:uiPriority="66" w:unhideWhenUsed="0"/>
-    <w:lsdException w:name="Medium Grid 1 Accent 6" w:semiHidden="0" w:uiPriority="67" w:unhideWhenUsed="0"/>
-    <w:lsdException w:name="Medium Grid 2 Accent 6" w:semiHidden="0" w:uiPriority="68" w:unhideWhenUsed="0"/>
-    <w:lsdException w:name="Medium Grid 3 Accent 6" w:semiHidden="0" w:uiPriority="69" w:unhideWhenUsed="0"/>
-    <w:lsdException w:name="Dark List Accent 6" w:semiHidden="0" w:uiPriority="70" w:unhideWhenUsed="0"/>
-    <w:lsdException w:name="Colorful Shading Accent 6" w:semiHidden="0" w:uiPriority="71" w:unhideWhenUsed="0"/>
-    <w:lsdException w:name="Colorful List Accent 6" w:semiHidden="0" w:uiPriority="72" w:unhideWhenUsed="0"/>
-    <w:lsdException w:name="Colorful Grid Accent 6" w:semiHidden="0" w:uiPriority="73" w:unhideWhenUsed="0"/>
-    <w:lsdException w:name="Subtle Emphasis" w:semiHidden="0" w:uiPriority="19" w:unhideWhenUsed="0" w:qFormat="1"/>
-    <w:lsdException w:name="Intense Emphasis" w:semiHidden="0" w:uiPriority="21" w:unhideWhenUsed="0" w:qFormat="1"/>
-    <w:lsdException w:name="Subtle Reference" w:semiHidden="0" w:uiPriority="31" w:unhideWhenUsed="0" w:qFormat="1"/>
-    <w:lsdException w:name="Intense Reference" w:semiHidden="0" w:uiPriority="32" w:unhideWhenUsed="0" w:qFormat="1"/>
-    <w:lsdException w:name="Book Title" w:semiHidden="0" w:uiPriority="33" w:unhideWhenUsed="0" w:qFormat="1"/>
-    <w:lsdException w:name="Bibliography" w:uiPriority="37"/>
-    <w:lsdException w:name="TOC Heading" w:uiPriority="39" w:qFormat="1"/>
-  </w:latentStyles>
-  <w:style w:type="paragraph" w:default="1" w:styleId="Normal">
-    <w:name w:val="Normal"/>
-    <w:qFormat/>
-    <w:rsid w:val="002A2724"/>
-    <w:pPr>
-      <w:spacing w:after="200" w:line="276" w:lineRule="auto"/>
-    </w:pPr>
-    <w:rPr>
-      <w:rFonts w:ascii="Calibri" w:eastAsia="Calibri" w:hAnsi="Calibri" w:cs="Times New Roman"/>
-    </w:rPr>
-  </w:style>
-  <w:style w:type="character" w:default="1" w:styleId="DefaultParagraphFont">
-    <w:name w:val="Default Paragraph Font"/>
-    <w:uiPriority w:val="1"/>
-    <w:semiHidden/>
-    <w:unhideWhenUsed/>
-  </w:style>
-  <w:style w:type="table" w:default="1" w:styleId="TableNormal">
-    <w:name w:val="Normal Table"/>
-    <w:uiPriority w:val="99"/>
-    <w:semiHidden/>
-    <w:unhideWhenUsed/>
-    <w:tblPr>
-      <w:tblInd w:w="0" w:type="dxa"/>
-      <w:tblCellMar>
-        <w:top w:w="0" w:type="dxa"/>
-        <w:left w:w="108" w:type="dxa"/>
-        <w:bottom w:w="0" w:type="dxa"/>
-        <w:right w:w="108" w:type="dxa"/>
-      </w:tblCellMar>
-    </w:tblPr>
-  </w:style>
-  <w:style w:type="numbering" w:default="1" w:styleId="NoList">
-    <w:name w:val="No List"/>
-    <w:uiPriority w:val="99"/>
-    <w:semiHidden/>
-    <w:unhideWhenUsed/>
-  </w:style>
-  <w:style w:type="paragraph" w:styleId="BodyText">
-    <w:name w:val="Body Text"/>
-    <w:basedOn w:val="Normal"/>
-    <w:link w:val="BodyTextChar"/>
-    <w:unhideWhenUsed/>
-    <w:rsid w:val="002A2724"/>
-    <w:pPr>
-      <w:spacing w:after="0" w:line="240" w:lineRule="auto"/>
-      <w:jc w:val="both"/>
-    </w:pPr>
-    <w:rPr>
-      <w:rFonts w:ascii="Book Antiqua" w:eastAsia="Times New Roman" w:hAnsi="Book Antiqua"/>
-      <w:sz w:val="20"/>
-      <w:szCs w:val="24"/>
-    </w:rPr>
-  </w:style>
-  <w:style w:type="character" w:customStyle="1" w:styleId="BodyTextChar">
-    <w:name w:val="Body Text Char"/>
-    <w:basedOn w:val="DefaultParagraphFont"/>
-    <w:link w:val="BodyText"/>
-    <w:rsid w:val="002A2724"/>
-    <w:rPr>
-      <w:rFonts w:ascii="Book Antiqua" w:eastAsia="Times New Roman" w:hAnsi="Book Antiqua" w:cs="Times New Roman"/>
-      <w:sz w:val="20"/>
-      <w:szCs w:val="24"/>
-    </w:rPr>
-  </w:style>
-  <w:style w:type="paragraph" w:styleId="PlainText">
-    <w:name w:val="Plain Text"/>
-    <w:basedOn w:val="Normal"/>
-    <w:link w:val="PlainTextChar"/>
-    <w:semiHidden/>
-    <w:rsid w:val="002A2724"/>
-    <w:pPr>
-      <w:spacing w:after="0" w:line="240" w:lineRule="auto"/>
-    </w:pPr>
-    <w:rPr>
-      <w:rFonts w:ascii="Courier New" w:eastAsia="Times New Roman" w:hAnsi="Courier New" w:cs="Courier New"/>
-      <w:sz w:val="20"/>
-      <w:szCs w:val="20"/>
-    </w:rPr>
-  </w:style>
-  <w:style w:type="character" w:customStyle="1" w:styleId="PlainTextChar">
-    <w:name w:val="Plain Text Char"/>
-    <w:basedOn w:val="DefaultParagraphFont"/>
-    <w:link w:val="PlainText"/>
-    <w:semiHidden/>
-    <w:rsid w:val="002A2724"/>
-    <w:rPr>
-      <w:rFonts w:ascii="Courier New" w:eastAsia="Times New Roman" w:hAnsi="Courier New" w:cs="Courier New"/>
-      <w:sz w:val="20"/>
-      <w:szCs w:val="20"/>
-    </w:rPr>
-  </w:style>
-  <w:style w:type="paragraph" w:styleId="Header">
-    <w:name w:val="header"/>
-    <w:basedOn w:val="Normal"/>
-    <w:link w:val="HeaderChar"/>
-    <w:uiPriority w:val="99"/>
-    <w:unhideWhenUsed/>
-    <w:rsid w:val="00B12501"/>
-    <w:pPr>
-      <w:tabs>
-        <w:tab w:val="center" w:pos="4680"/>
-        <w:tab w:val="right" w:pos="9360"/>
-      </w:tabs>
-      <w:spacing w:after="0" w:line="240" w:lineRule="auto"/>
-    </w:pPr>
-  </w:style>
-  <w:style w:type="character" w:customStyle="1" w:styleId="HeaderChar">
-    <w:name w:val="Header Char"/>
-    <w:basedOn w:val="DefaultParagraphFont"/>
-    <w:link w:val="Header"/>
-    <w:uiPriority w:val="99"/>
-    <w:rsid w:val="00B12501"/>
-    <w:rPr>
-      <w:rFonts w:ascii="Calibri" w:eastAsia="Calibri" w:hAnsi="Calibri" w:cs="Times New Roman"/>
-    </w:rPr>
-  </w:style>
-  <w:style w:type="paragraph" w:styleId="Footer">
-    <w:name w:val="footer"/>
-    <w:basedOn w:val="Normal"/>
-    <w:link w:val="FooterChar"/>
-    <w:uiPriority w:val="99"/>
-    <w:unhideWhenUsed/>
-    <w:rsid w:val="00B12501"/>
-    <w:pPr>
-      <w:tabs>
-        <w:tab w:val="center" w:pos="4680"/>
-        <w:tab w:val="right" w:pos="9360"/>
-      </w:tabs>
-      <w:spacing w:after="0" w:line="240" w:lineRule="auto"/>
-    </w:pPr>
-  </w:style>
-  <w:style w:type="character" w:customStyle="1" w:styleId="FooterChar">
-    <w:name w:val="Footer Char"/>
-    <w:basedOn w:val="DefaultParagraphFont"/>
-    <w:link w:val="Footer"/>
-    <w:uiPriority w:val="99"/>
-    <w:rsid w:val="00B12501"/>
-    <w:rPr>
-      <w:rFonts w:ascii="Calibri" w:eastAsia="Calibri" w:hAnsi="Calibri" w:cs="Times New Roman"/>
-    </w:rPr>
-  </w:style>
-  <w:style w:type="character" w:styleId="Hyperlink">
-    <w:name w:val="Hyperlink"/>
-    <w:basedOn w:val="DefaultParagraphFont"/>
-    <w:uiPriority w:val="99"/>
-    <w:unhideWhenUsed/>
-    <w:rsid w:val="009650DC"/>
-    <w:rPr>
-      <w:color w:val="0563C1" w:themeColor="hyperlink"/>
-      <w:u w:val="single"/>
-    </w:rPr>
-  </w:style>
-  <w:style w:type="paragraph" w:styleId="BodyText2">
-    <w:name w:val="Body Text 2"/>
-    <w:basedOn w:val="Normal"/>
-    <w:link w:val="BodyText2Char"/>
-    <w:uiPriority w:val="99"/>
-    <w:semiHidden/>
-    <w:unhideWhenUsed/>
-    <w:rsid w:val="002B64D5"/>
-    <w:pPr>
-      <w:spacing w:after="120" w:line="480" w:lineRule="auto"/>
-    </w:pPr>
-  </w:style>
-  <w:style w:type="character" w:customStyle="1" w:styleId="BodyText2Char">
-    <w:name w:val="Body Text 2 Char"/>
-    <w:basedOn w:val="DefaultParagraphFont"/>
-    <w:link w:val="BodyText2"/>
-    <w:uiPriority w:val="99"/>
-    <w:semiHidden/>
-    <w:rsid w:val="002B64D5"/>
-    <w:rPr>
-      <w:rFonts w:ascii="Calibri" w:eastAsia="Calibri" w:hAnsi="Calibri" w:cs="Times New Roman"/>
-    </w:rPr>
-  </w:style>
-  <w:style w:type="character" w:styleId="Strong">
-    <w:name w:val="Strong"/>
-    <w:basedOn w:val="DefaultParagraphFont"/>
-    <w:qFormat/>
-    <w:rsid w:val="002B64D5"/>
-    <w:rPr>
-      <w:b/>
-    </w:rPr>
-  </w:style>
-  <w:style w:type="table" w:styleId="TableGrid">
-    <w:name w:val="Table Grid"/>
-    <w:basedOn w:val="TableNormal"/>
-    <w:uiPriority w:val="39"/>
-    <w:rsid w:val="00B12CAB"/>
-    <w:tblPr>
-      <w:tblBorders>
-        <w:top w:val="single" w:sz="4" w:space="0" w:color="auto"/>
-        <w:left w:val="single" w:sz="4" w:space="0" w:color="auto"/>
-        <w:bottom w:val="single" w:sz="4" w:space="0" w:color="auto"/>
-        <w:right w:val="single" w:sz="4" w:space="0" w:color="auto"/>
-        <w:insideH w:val="single" w:sz="4" w:space="0" w:color="auto"/>
-        <w:insideV w:val="single" w:sz="4" w:space="0" w:color="auto"/>
-      </w:tblBorders>
-    </w:tblPr>
-  </w:style>
-  <w:style w:type="paragraph" w:styleId="BalloonText">
-    <w:name w:val="Balloon Text"/>
-    <w:basedOn w:val="Normal"/>
-    <w:link w:val="BalloonTextChar"/>
-    <w:uiPriority w:val="99"/>
-    <w:semiHidden/>
-    <w:unhideWhenUsed/>
-    <w:rsid w:val="003E60DF"/>
-    <w:pPr>
-      <w:spacing w:after="0" w:line="240" w:lineRule="auto"/>
-    </w:pPr>
-    <w:rPr>
-      <w:rFonts w:ascii="Tahoma" w:hAnsi="Tahoma" w:cs="Tahoma"/>
-      <w:sz w:val="16"/>
-      <w:szCs w:val="16"/>
-    </w:rPr>
-  </w:style>
-  <w:style w:type="character" w:customStyle="1" w:styleId="BalloonTextChar">
-    <w:name w:val="Balloon Text Char"/>
-    <w:basedOn w:val="DefaultParagraphFont"/>
-    <w:link w:val="BalloonText"/>
-    <w:uiPriority w:val="99"/>
-    <w:semiHidden/>
-    <w:rsid w:val="003E60DF"/>
-    <w:rPr>
-      <w:rFonts w:ascii="Tahoma" w:eastAsia="Calibri" w:hAnsi="Tahoma" w:cs="Tahoma"/>
-      <w:sz w:val="16"/>
-      <w:szCs w:val="16"/>
-    </w:rPr>
-  </w:style>
-  <w:style w:type="character" w:styleId="CommentReference">
-    <w:name w:val="annotation reference"/>
-    <w:basedOn w:val="DefaultParagraphFont"/>
-    <w:uiPriority w:val="99"/>
-    <w:semiHidden/>
-    <w:unhideWhenUsed/>
-    <w:rsid w:val="003E60DF"/>
-    <w:rPr>
-      <w:sz w:val="16"/>
-      <w:szCs w:val="16"/>
-    </w:rPr>
-  </w:style>
-  <w:style w:type="paragraph" w:styleId="CommentText">
-    <w:name w:val="annotation text"/>
-    <w:basedOn w:val="Normal"/>
-    <w:link w:val="CommentTextChar"/>
-    <w:uiPriority w:val="99"/>
-    <w:semiHidden/>
-    <w:unhideWhenUsed/>
-    <w:rsid w:val="003E60DF"/>
-    <w:pPr>
-      <w:spacing w:line="240" w:lineRule="auto"/>
-    </w:pPr>
-    <w:rPr>
-      <w:sz w:val="20"/>
-      <w:szCs w:val="20"/>
-    </w:rPr>
-  </w:style>
-  <w:style w:type="character" w:customStyle="1" w:styleId="CommentTextChar">
-    <w:name w:val="Comment Text Char"/>
-    <w:basedOn w:val="DefaultParagraphFont"/>
-    <w:link w:val="CommentText"/>
-    <w:uiPriority w:val="99"/>
-    <w:semiHidden/>
-    <w:rsid w:val="003E60DF"/>
-    <w:rPr>
-      <w:rFonts w:ascii="Calibri" w:eastAsia="Calibri" w:hAnsi="Calibri" w:cs="Times New Roman"/>
-      <w:sz w:val="20"/>
-      <w:szCs w:val="20"/>
-    </w:rPr>
-  </w:style>
-  <w:style w:type="paragraph" w:styleId="CommentSubject">
-    <w:name w:val="annotation subject"/>
-    <w:basedOn w:val="CommentText"/>
-    <w:next w:val="CommentText"/>
-    <w:link w:val="CommentSubjectChar"/>
-    <w:uiPriority w:val="99"/>
-    <w:semiHidden/>
-    <w:unhideWhenUsed/>
-    <w:rsid w:val="003E60DF"/>
-    <w:rPr>
-      <w:b/>
-      <w:bCs/>
-    </w:rPr>
-  </w:style>
-  <w:style w:type="character" w:customStyle="1" w:styleId="CommentSubjectChar">
-    <w:name w:val="Comment Subject Char"/>
-    <w:basedOn w:val="CommentTextChar"/>
-    <w:link w:val="CommentSubject"/>
-    <w:uiPriority w:val="99"/>
-    <w:semiHidden/>
-    <w:rsid w:val="003E60DF"/>
-    <w:rPr>
-      <w:rFonts w:ascii="Calibri" w:eastAsia="Calibri" w:hAnsi="Calibri" w:cs="Times New Roman"/>
-      <w:b/>
-      <w:bCs/>
-      <w:sz w:val="20"/>
-      <w:szCs w:val="20"/>
-    </w:rPr>
-  </w:style>
-</w:styles>
-</file>
-
-<file path=word/stylesWithEffects.xml><?xml version="1.0" encoding="utf-8"?>
-<w:styles xmlns:wpc="http://schemas.microsoft.com/office/word/2010/wordprocessingCanvas" xmlns:mc="http://schemas.openxmlformats.org/markup-compatibility/2006" xmlns:o="urn:schemas-microsoft-com:office:office" xmlns:r="http://schemas.openxmlformats.org/officeDocument/2006/relationships" xmlns:m="http://schemas.openxmlformats.org/officeDocument/2006/math" xmlns:v="urn:schemas-microsoft-com:vml" xmlns:wp14="http://schemas.microsoft.com/office/word/2010/wordprocessingDrawing" xmlns:wp="http://schemas.openxmlformats.org/drawingml/2006/wordprocessingDrawing" xmlns:w10="urn:schemas-microsoft-com:office:word" xmlns:w="http://schemas.openxmlformats.org/wordprocessingml/2006/main" xmlns:w14="http://schemas.microsoft.com/office/word/2010/wordml" xmlns:wpg="http://schemas.microsoft.com/office/word/2010/wordprocessingGroup" xmlns:wpi="http://schemas.microsoft.com/office/word/2010/wordprocessingInk" xmlns:wne="http://schemas.microsoft.com/office/word/2006/wordml" xmlns:wps="http://schemas.microsoft.com/office/word/2010/wordprocessingShape" mc:Ignorable="w14 wp14">
-  <w:docDefaults>
-    <w:rPrDefault>
-      <w:rPr>
-        <w:rFonts w:asciiTheme="minorHAnsi" w:eastAsiaTheme="minorHAnsi" w:hAnsiTheme="minorHAnsi" w:cstheme="minorBidi"/>
-        <w:sz w:val="22"/>
-        <w:szCs w:val="22"/>
-        <w:lang w:val="en-US" w:eastAsia="en-US" w:bidi="ar-SA"/>
-      </w:rPr>
-    </w:rPrDefault>
-    <w:pPrDefault/>
-  </w:docDefaults>
-  <w:latentStyles w:defLockedState="0" w:defUIPriority="99" w:defSemiHidden="1" w:defUnhideWhenUsed="1" w:defQFormat="0" w:count="267">
-    <w:lsdException w:name="Normal" w:semiHidden="0" w:uiPriority="0" w:unhideWhenUsed="0" w:qFormat="1"/>
-    <w:lsdException w:name="heading 1" w:semiHidden="0" w:uiPriority="9" w:unhideWhenUsed="0" w:qFormat="1"/>
-    <w:lsdException w:name="heading 2" w:uiPriority="9" w:qFormat="1"/>
-    <w:lsdException w:name="heading 3" w:uiPriority="9" w:qFormat="1"/>
-    <w:lsdException w:name="heading 4" w:uiPriority="9" w:qFormat="1"/>
-    <w:lsdException w:name="heading 5" w:uiPriority="9" w:qFormat="1"/>
-    <w:lsdException w:name="heading 6" w:uiPriority="9" w:qFormat="1"/>
-    <w:lsdException w:name="heading 7" w:uiPriority="9" w:qFormat="1"/>
-    <w:lsdException w:name="heading 8" w:uiPriority="9" w:qFormat="1"/>
-    <w:lsdException w:name="heading 9" w:uiPriority="9" w:qFormat="1"/>
-    <w:lsdException w:name="toc 1" w:uiPriority="39"/>
-    <w:lsdException w:name="toc 2" w:uiPriority="39"/>
-    <w:lsdException w:name="toc 3" w:uiPriority="39"/>
-    <w:lsdException w:name="toc 4" w:uiPriority="39"/>
-    <w:lsdException w:name="toc 5" w:uiPriority="39"/>
-    <w:lsdException w:name="toc 6" w:uiPriority="39"/>
-    <w:lsdException w:name="toc 7" w:uiPriority="39"/>
-    <w:lsdException w:name="toc 8" w:uiPriority="39"/>
-    <w:lsdException w:name="toc 9" w:uiPriority="39"/>
-    <w:lsdException w:name="caption" w:uiPriority="35" w:qFormat="1"/>
-    <w:lsdException w:name="Title" w:semiHidden="0" w:uiPriority="10" w:unhideWhenUsed="0" w:qFormat="1"/>
-    <w:lsdException w:name="Default Paragraph Font" w:uiPriority="1"/>
-    <w:lsdException w:name="Body Text" w:uiPriority="0"/>
-    <w:lsdException w:name="Subtitle" w:semiHidden="0" w:uiPriority="11" w:unhideWhenUsed="0" w:qFormat="1"/>
-    <w:lsdException w:name="Strong" w:semiHidden="0" w:uiPriority="0" w:unhideWhenUsed="0" w:qFormat="1"/>
-    <w:lsdException w:name="Emphasis" w:semiHidden="0" w:uiPriority="20" w:unhideWhenUsed="0" w:qFormat="1"/>
-    <w:lsdException w:name="Plain Text" w:uiPriority="0"/>
-    <w:lsdException w:name="Table Grid" w:semiHidden="0" w:uiPriority="39" w:unhideWhenUsed="0"/>
-    <w:lsdException w:name="Placeholder Text" w:unhideWhenUsed="0"/>
-    <w:lsdException w:name="No Spacing" w:semiHidden="0" w:uiPriority="1" w:unhideWhenUsed="0" w:qFormat="1"/>
-    <w:lsdException w:name="Light Shading" w:semiHidden="0" w:uiPriority="60" w:unhideWhenUsed="0"/>
-    <w:lsdException w:name="Light List" w:semiHidden="0" w:uiPriority="61" w:unhideWhenUsed="0"/>
-    <w:lsdException w:name="Light Grid" w:semiHidden="0" w:uiPriority="62" w:unhideWhenUsed="0"/>
-    <w:lsdException w:name="Medium Shading 1" w:semiHidden="0" w:uiPriority="63" w:unhideWhenUsed="0"/>
-    <w:lsdException w:name="Medium Shading 2" w:semiHidden="0" w:uiPriority="64" w:unhideWhenUsed="0"/>
-    <w:lsdException w:name="Medium List 1" w:semiHidden="0" w:uiPriority="65" w:unhideWhenUsed="0"/>
-    <w:lsdException w:name="Medium List 2" w:semiHidden="0" w:uiPriority="66" w:unhideWhenUsed="0"/>
-    <w:lsdException w:name="Medium Grid 1" w:semiHidden="0" w:uiPriority="67" w:unhideWhenUsed="0"/>
-    <w:lsdException w:name="Medium Grid 2" w:semiHidden="0" w:uiPriority="68" w:unhideWhenUsed="0"/>
-    <w:lsdException w:name="Medium Grid 3" w:semiHidden="0" w:uiPriority="69" w:unhideWhenUsed="0"/>
-    <w:lsdException w:name="Dark List" w:semiHidden="0" w:uiPriority="70" w:unhideWhenUsed="0"/>
-    <w:lsdException w:name="Colorful Shading" w:semiHidden="0" w:uiPriority="71" w:unhideWhenUsed="0"/>
-    <w:lsdException w:name="Colorful List" w:semiHidden="0" w:uiPriority="72" w:unhideWhenUsed="0"/>
-    <w:lsdException w:name="Colorful Grid" w:semiHidden="0" w:uiPriority="73" w:unhideWhenUsed="0"/>
-    <w:lsdException w:name="Light Shading Accent 1" w:semiHidden="0" w:uiPriority="60" w:unhideWhenUsed="0"/>
-    <w:lsdException w:name="Light List Accent 1" w:semiHidden="0" w:uiPriority="61" w:unhideWhenUsed="0"/>
-    <w:lsdException w:name="Light Grid Accent 1" w:semiHidden="0" w:uiPriority="62" w:unhideWhenUsed="0"/>
-    <w:lsdException w:name="Medium Shading 1 Accent 1" w:semiHidden="0" w:uiPriority="63" w:unhideWhenUsed="0"/>
-    <w:lsdException w:name="Medium Shading 2 Accent 1" w:semiHidden="0" w:uiPriority="64" w:unhideWhenUsed="0"/>
-    <w:lsdException w:name="Medium List 1 Accent 1" w:semiHidden="0" w:uiPriority="65" w:unhideWhenUsed="0"/>
-    <w:lsdException w:name="Revision" w:unhideWhenUsed="0"/>
-    <w:lsdException w:name="List Paragraph" w:semiHidden="0" w:uiPriority="34" w:unhideWhenUsed="0" w:qFormat="1"/>
-    <w:lsdException w:name="Quote" w:semiHidden="0" w:uiPriority="29" w:unhideWhenUsed="0" w:qFormat="1"/>
-    <w:lsdException w:name="Intense Quote" w:semiHidden="0" w:uiPriority="30" w:unhideWhenUsed="0" w:qFormat="1"/>
-    <w:lsdException w:name="Medium List 2 Accent 1" w:semiHidden="0" w:uiPriority="66" w:unhideWhenUsed="0"/>
-    <w:lsdException w:name="Medium Grid 1 Accent 1" w:semiHidden="0" w:uiPriority="67" w:unhideWhenUsed="0"/>
-    <w:lsdException w:name="Medium Grid 2 Accent 1" w:semiHidden="0" w:uiPriority="68" w:unhideWhenUsed="0"/>
-    <w:lsdException w:name="Medium Grid 3 Accent 1" w:semiHidden="0" w:uiPriority="69" w:unhideWhenUsed="0"/>
-    <w:lsdException w:name="Dark List Accent 1" w:semiHidden="0" w:uiPriority="70" w:unhideWhenUsed="0"/>
-    <w:lsdException w:name="Colorful Shading Accent 1" w:semiHidden="0" w:uiPriority="71" w:unhideWhenUsed="0"/>
-    <w:lsdException w:name="Colorful List Accent 1" w:semiHidden="0" w:uiPriority="72" w:unhideWhenUsed="0"/>
-    <w:lsdException w:name="Colorful Grid Accent 1" w:semiHidden="0" w:uiPriority="73" w:unhideWhenUsed="0"/>
-    <w:lsdException w:name="Light Shading Accent 2" w:semiHidden="0" w:uiPriority="60" w:unhideWhenUsed="0"/>
-    <w:lsdException w:name="Light List Accent 2" w:semiHidden="0" w:uiPriority="61" w:unhideWhenUsed="0"/>
-    <w:lsdException w:name="Light Grid Accent 2" w:semiHidden="0" w:uiPriority="62" w:unhideWhenUsed="0"/>
-    <w:lsdException w:name="Medium Shading 1 Accent 2" w:semiHidden="0" w:uiPriority="63" w:unhideWhenUsed="0"/>
-    <w:lsdException w:name="Medium Shading 2 Accent 2" w:semiHidden="0" w:uiPriority="64" w:unhideWhenUsed="0"/>
-    <w:lsdException w:name="Medium List 1 Accent 2" w:semiHidden="0" w:uiPriority="65" w:unhideWhenUsed="0"/>
-    <w:lsdException w:name="Medium List 2 Accent 2" w:semiHidden="0" w:uiPriority="66" w:unhideWhenUsed="0"/>
-    <w:lsdException w:name="Medium Grid 1 Accent 2" w:semiHidden="0" w:uiPriority="67" w:unhideWhenUsed="0"/>
-    <w:lsdException w:name="Medium Grid 2 Accent 2" w:semiHidden="0" w:uiPriority="68" w:unhideWhenUsed="0"/>
-    <w:lsdException w:name="Medium Grid 3 Accent 2" w:semiHidden="0" w:uiPriority="69" w:unhideWhenUsed="0"/>
-    <w:lsdException w:name="Dark List Accent 2" w:semiHidden="0" w:uiPriority="70" w:unhideWhenUsed="0"/>
-    <w:lsdException w:name="Colorful Shading Accent 2" w:semiHidden="0" w:uiPriority="71" w:unhideWhenUsed="0"/>
-    <w:lsdException w:name="Colorful List Accent 2" w:semiHidden="0" w:uiPriority="72" w:unhideWhenUsed="0"/>
-    <w:lsdException w:name="Colorful Grid Accent 2" w:semiHidden="0" w:uiPriority="73" w:unhideWhenUsed="0"/>
-    <w:lsdException w:name="Light Shading Accent 3" w:semiHidden="0" w:uiPriority="60" w:unhideWhenUsed="0"/>
-    <w:lsdException w:name="Light List Accent 3" w:semiHidden="0" w:uiPriority="61" w:unhideWhenUsed="0"/>
-    <w:lsdException w:name="Light Grid Accent 3" w:semiHidden="0" w:uiPriority="62" w:unhideWhenUsed="0"/>
-    <w:lsdException w:name="Medium Shading 1 Accent 3" w:semiHidden="0" w:uiPriority="63" w:unhideWhenUsed="0"/>
-    <w:lsdException w:name="Medium Shading 2 Accent 3" w:semiHidden="0" w:uiPriority="64" w:unhideWhenUsed="0"/>
-    <w:lsdException w:name="Medium List 1 Accent 3" w:semiHidden="0" w:uiPriority="65" w:unhideWhenUsed="0"/>
-    <w:lsdException w:name="Medium List 2 Accent 3" w:semiHidden="0" w:uiPriority="66" w:unhideWhenUsed="0"/>
-    <w:lsdException w:name="Medium Grid 1 Accent 3" w:semiHidden="0" w:uiPriority="67" w:unhideWhenUsed="0"/>
-    <w:lsdException w:name="Medium Grid 2 Accent 3" w:semiHidden="0" w:uiPriority="68" w:unhideWhenUsed="0"/>
-    <w:lsdException w:name="Medium Grid 3 Accent 3" w:semiHidden="0" w:uiPriority="69" w:unhideWhenUsed="0"/>
-    <w:lsdException w:name="Dark List Accent 3" w:semiHidden="0" w:uiPriority="70" w:unhideWhenUsed="0"/>
-    <w:lsdException w:name="Colorful Shading Accent 3" w:semiHidden="0" w:uiPriority="71" w:unhideWhenUsed="0"/>
-    <w:lsdException w:name="Colorful List Accent 3" w:semiHidden="0" w:uiPriority="72" w:unhideWhenUsed="0"/>
-    <w:lsdException w:name="Colorful Grid Accent 3" w:semiHidden="0" w:uiPriority="73" w:unhideWhenUsed="0"/>
-    <w:lsdException w:name="Light Shading Accent 4" w:semiHidden="0" w:uiPriority="60" w:unhideWhenUsed="0"/>
-    <w:lsdException w:name="Light List Accent 4" w:semiHidden="0" w:uiPriority="61" w:unhideWhenUsed="0"/>
-    <w:lsdException w:name="Light Grid Accent 4" w:semiHidden="0" w:uiPriority="62" w:unhideWhenUsed="0"/>
-    <w:lsdException w:name="Medium Shading 1 Accent 4" w:semiHidden="0" w:uiPriority="63" w:unhideWhenUsed="0"/>
-    <w:lsdException w:name="Medium Shading 2 Accent 4" w:semiHidden="0" w:uiPriority="64" w:unhideWhenUsed="0"/>
-    <w:lsdException w:name="Medium List 1 Accent 4" w:semiHidden="0" w:uiPriority="65" w:unhideWhenUsed="0"/>
-    <w:lsdException w:name="Medium List 2 Accent 4" w:semiHidden="0" w:uiPriority="66" w:unhideWhenUsed="0"/>
-    <w:lsdException w:name="Medium Grid 1 Accent 4" w:semiHidden="0" w:uiPriority="67" w:unhideWhenUsed="0"/>
-    <w:lsdException w:name="Medium Grid 2 Accent 4" w:semiHidden="0" w:uiPriority="68" w:unhideWhenUsed="0"/>
-    <w:lsdException w:name="Medium Grid 3 Accent 4" w:semiHidden="0" w:uiPriority="69" w:unhideWhenUsed="0"/>
-    <w:lsdException w:name="Dark List Accent 4" w:semiHidden="0" w:uiPriority="70" w:unhideWhenUsed="0"/>
-    <w:lsdException w:name="Colorful Shading Accent 4" w:semiHidden="0" w:uiPriority="71" w:unhideWhenUsed="0"/>
-    <w:lsdException w:name="Colorful List Accent 4" w:semiHidden="0" w:uiPriority="72" w:unhideWhenUsed="0"/>
-    <w:lsdException w:name="Colorful Grid Accent 4" w:semiHidden="0" w:uiPriority="73" w:unhideWhenUsed="0"/>
-    <w:lsdException w:name="Light Shading Accent 5" w:semiHidden="0" w:uiPriority="60" w:unhideWhenUsed="0"/>
-    <w:lsdException w:name="Light List Accent 5" w:semiHidden="0" w:uiPriority="61" w:unhideWhenUsed="0"/>
-    <w:lsdException w:name="Light Grid Accent 5" w:semiHidden="0" w:uiPriority="62" w:unhideWhenUsed="0"/>
-    <w:lsdException w:name="Medium Shading 1 Accent 5" w:semiHidden="0" w:uiPriority="63" w:unhideWhenUsed="0"/>
-    <w:lsdException w:name="Medium Shading 2 Accent 5" w:semiHidden="0" w:uiPriority="64" w:unhideWhenUsed="0"/>
-    <w:lsdException w:name="Medium List 1 Accent 5" w:semiHidden="0" w:uiPriority="65" w:unhideWhenUsed="0"/>
-    <w:lsdException w:name="Medium List 2 Accent 5" w:semiHidden="0" w:uiPriority="66" w:unhideWhenUsed="0"/>
-    <w:lsdException w:name="Medium Grid 1 Accent 5" w:semiHidden="0" w:uiPriority="67" w:unhideWhenUsed="0"/>
-    <w:lsdException w:name="Medium Grid 2 Accent 5" w:semiHidden="0" w:uiPriority="68" w:unhideWhenUsed="0"/>
-    <w:lsdException w:name="Medium Grid 3 Accent 5" w:semiHidden="0" w:uiPriority="69" w:unhideWhenUsed="0"/>
-    <w:lsdException w:name="Dark List Accent 5" w:semiHidden="0" w:uiPriority="70" w:unhideWhenUsed="0"/>
-    <w:lsdException w:name="Colorful Shading Accent 5" w:semiHidden="0" w:uiPriority="71" w:unhideWhenUsed="0"/>
-    <w:lsdException w:name="Colorful List Accent 5" w:semiHidden="0" w:uiPriority="72" w:unhideWhenUsed="0"/>
-    <w:lsdException w:name="Colorful Grid Accent 5" w:semiHidden="0" w:uiPriority="73" w:unhideWhenUsed="0"/>
-    <w:lsdException w:name="Light Shading Accent 6" w:semiHidden="0" w:uiPriority="60" w:unhideWhenUsed="0"/>
-    <w:lsdException w:name="Light List Accent 6" w:semiHidden="0" w:uiPriority="61" w:unhideWhenUsed="0"/>
-    <w:lsdException w:name="Light Grid Accent 6" w:semiHidden="0" w:uiPriority="62" w:unhideWhenUsed="0"/>
-    <w:lsdException w:name="Medium Shading 1 Accent 6" w:semiHidden="0" w:uiPriority="63" w:unhideWhenUsed="0"/>
-    <w:lsdException w:name="Medium Shading 2 Accent 6" w:semiHidden="0" w:uiPriority="64" w:unhideWhenUsed="0"/>
-    <w:lsdException w:name="Medium List 1 Accent 6" w:semiHidden="0" w:uiPriority="65" w:unhideWhenUsed="0"/>
-    <w:lsdException w:name="Medium List 2 Accent 6" w:semiHidden="0" w:uiPriority="66" w:unhideWhenUsed="0"/>
-    <w:lsdException w:name="Medium Grid 1 Accent 6" w:semiHidden="0" w:uiPriority="67" w:unhideWhenUsed="0"/>
-    <w:lsdException w:name="Medium Grid 2 Accent 6" w:semiHidden="0" w:uiPriority="68" w:unhideWhenUsed="0"/>
-    <w:lsdException w:name="Medium Grid 3 Accent 6" w:semiHidden="0" w:uiPriority="69" w:unhideWhenUsed="0"/>
-    <w:lsdException w:name="Dark List Accent 6" w:semiHidden="0" w:uiPriority="70" w:unhideWhenUsed="0"/>
-    <w:lsdException w:name="Colorful Shading Accent 6" w:semiHidden="0" w:uiPriority="71" w:unhideWhenUsed="0"/>
-    <w:lsdException w:name="Colorful List Accent 6" w:semiHidden="0" w:uiPriority="72" w:unhideWhenUsed="0"/>
-    <w:lsdException w:name="Colorful Grid Accent 6" w:semiHidden="0" w:uiPriority="73" w:unhideWhenUsed="0"/>
-    <w:lsdException w:name="Subtle Emphasis" w:semiHidden="0" w:uiPriority="19" w:unhideWhenUsed="0" w:qFormat="1"/>
-    <w:lsdException w:name="Intense Emphasis" w:semiHidden="0" w:uiPriority="21" w:unhideWhenUsed="0" w:qFormat="1"/>
-    <w:lsdException w:name="Subtle Reference" w:semiHidden="0" w:uiPriority="31" w:unhideWhenUsed="0" w:qFormat="1"/>
-    <w:lsdException w:name="Intense Reference" w:semiHidden="0" w:uiPriority="32" w:unhideWhenUsed="0" w:qFormat="1"/>
-    <w:lsdException w:name="Book Title" w:semiHidden="0" w:uiPriority="33" w:unhideWhenUsed="0" w:qFormat="1"/>
-    <w:lsdException w:name="Bibliography" w:uiPriority="37"/>
-    <w:lsdException w:name="TOC Heading" w:uiPriority="39" w:qFormat="1"/>
+  <w:latentStyles w:defLockedState="0" w:defUIPriority="99" w:defSemiHidden="0" w:defUnhideWhenUsed="0" w:defQFormat="0" w:count="376">
+    <w:lsdException w:name="Normal" w:uiPriority="0" w:qFormat="1"/>
+    <w:lsdException w:name="heading 1" w:uiPriority="9" w:qFormat="1"/>
+    <w:lsdException w:name="heading 2" w:semiHidden="1" w:uiPriority="9" w:unhideWhenUsed="1" w:qFormat="1"/>
+    <w:lsdException w:name="heading 3" w:semiHidden="1" w:uiPriority="9" w:unhideWhenUsed="1" w:qFormat="1"/>
+    <w:lsdException w:name="heading 4" w:semiHidden="1" w:uiPriority="9" w:unhideWhenUsed="1" w:qFormat="1"/>
+    <w:lsdException w:name="heading 5" w:semiHidden="1" w:uiPriority="9" w:unhideWhenUsed="1" w:qFormat="1"/>
+    <w:lsdException w:name="heading 6" w:semiHidden="1" w:uiPriority="9" w:unhideWhenUsed="1" w:qFormat="1"/>
+    <w:lsdException w:name="heading 7" w:semiHidden="1" w:uiPriority="9" w:unhideWhenUsed="1" w:qFormat="1"/>
+    <w:lsdException w:name="heading 8" w:semiHidden="1" w:uiPriority="9" w:unhideWhenUsed="1" w:qFormat="1"/>
+    <w:lsdException w:name="heading 9" w:semiHidden="1" w:uiPriority="9" w:unhideWhenUsed="1" w:qFormat="1"/>
+    <w:lsdException w:name="index 1" w:semiHidden="1" w:unhideWhenUsed="1"/>
+    <w:lsdException w:name="index 2" w:semiHidden="1" w:unhideWhenUsed="1"/>
+    <w:lsdException w:name="index 3" w:semiHidden="1" w:unhideWhenUsed="1"/>
+    <w:lsdException w:name="index 4" w:semiHidden="1" w:unhideWhenUsed="1"/>
+    <w:lsdException w:name="index 5" w:semiHidden="1" w:unhideWhenUsed="1"/>
+    <w:lsdException w:name="index 6" w:semiHidden="1" w:unhideWhenUsed="1"/>
+    <w:lsdException w:name="index 7" w:semiHidden="1" w:unhideWhenUsed="1"/>
+    <w:lsdException w:name="index 8" w:semiHidden="1" w:unhideWhenUsed="1"/>
+    <w:lsdException w:name="index 9" w:semiHidden="1" w:unhideWhenUsed="1"/>
+    <w:lsdException w:name="toc 1" w:semiHidden="1" w:uiPriority="39" w:unhideWhenUsed="1"/>
+    <w:lsdException w:name="toc 2" w:semiHidden="1" w:uiPriority="39" w:unhideWhenUsed="1"/>
+    <w:lsdException w:name="toc 3" w:semiHidden="1" w:uiPriority="39" w:unhideWhenUsed="1"/>
+    <w:lsdException w:name="toc 4" w:semiHidden="1" w:uiPriority="39" w:unhideWhenUsed="1"/>
+    <w:lsdException w:name="toc 5" w:semiHidden="1" w:uiPriority="39" w:unhideWhenUsed="1"/>
+    <w:lsdException w:name="toc 6" w:semiHidden="1" w:uiPriority="39" w:unhideWhenUsed="1"/>
+    <w:lsdException w:name="toc 7" w:semiHidden="1" w:uiPriority="39" w:unhideWhenUsed="1"/>
+    <w:lsdException w:name="toc 8" w:semiHidden="1" w:uiPriority="39" w:unhideWhenUsed="1"/>
+    <w:lsdException w:name="toc 9" w:semiHidden="1" w:uiPriority="39" w:unhideWhenUsed="1"/>
+    <w:lsdException w:name="Normal Indent" w:semiHidden="1" w:unhideWhenUsed="1"/>
+    <w:lsdException w:name="footnote text" w:semiHidden="1" w:unhideWhenUsed="1"/>
+    <w:lsdException w:name="annotation text" w:semiHidden="1" w:unhideWhenUsed="1"/>
+    <w:lsdException w:name="header" w:semiHidden="1" w:unhideWhenUsed="1"/>
+    <w:lsdException w:name="footer" w:semiHidden="1" w:unhideWhenUsed="1"/>
+    <w:lsdException w:name="index heading" w:semiHidden="1" w:unhideWhenUsed="1"/>
+    <w:lsdException w:name="caption" w:semiHidden="1" w:uiPriority="35" w:unhideWhenUsed="1" w:qFormat="1"/>
+    <w:lsdException w:name="table of figures" w:semiHidden="1" w:unhideWhenUsed="1"/>
+    <w:lsdException w:name="envelope address" w:semiHidden="1" w:unhideWhenUsed="1"/>
+    <w:lsdException w:name="envelope return" w:semiHidden="1" w:unhideWhenUsed="1"/>
+    <w:lsdException w:name="footnote reference" w:semiHidden="1" w:unhideWhenUsed="1"/>
+    <w:lsdException w:name="annotation reference" w:semiHidden="1" w:unhideWhenUsed="1"/>
+    <w:lsdException w:name="line number" w:semiHidden="1" w:unhideWhenUsed="1"/>
+    <w:lsdException w:name="page number" w:semiHidden="1" w:unhideWhenUsed="1"/>
+    <w:lsdException w:name="endnote reference" w:semiHidden="1" w:unhideWhenUsed="1"/>
+    <w:lsdException w:name="endnote text" w:semiHidden="1" w:unhideWhenUsed="1"/>
+    <w:lsdException w:name="table of authorities" w:semiHidden="1" w:unhideWhenUsed="1"/>
+    <w:lsdException w:name="macro" w:semiHidden="1" w:unhideWhenUsed="1"/>
+    <w:lsdException w:name="toa heading" w:semiHidden="1" w:unhideWhenUsed="1"/>
+    <w:lsdException w:name="List" w:semiHidden="1" w:unhideWhenUsed="1"/>
+    <w:lsdException w:name="List Bullet" w:semiHidden="1" w:unhideWhenUsed="1"/>
+    <w:lsdException w:name="List Number" w:semiHidden="1" w:unhideWhenUsed="1"/>
+    <w:lsdException w:name="List 2" w:semiHidden="1" w:unhideWhenUsed="1"/>
+    <w:lsdException w:name="List 3" w:semiHidden="1" w:unhideWhenUsed="1"/>
+    <w:lsdException w:name="List 4" w:semiHidden="1" w:unhideWhenUsed="1"/>
+    <w:lsdException w:name="List 5" w:semiHidden="1" w:unhideWhenUsed="1"/>
+    <w:lsdException w:name="List Bullet 2" w:semiHidden="1" w:unhideWhenUsed="1"/>
+    <w:lsdException w:name="List Bullet 3" w:semiHidden="1" w:unhideWhenUsed="1"/>
+    <w:lsdException w:name="List Bullet 4" w:semiHidden="1" w:unhideWhenUsed="1"/>
+    <w:lsdException w:name="List Bullet 5" w:semiHidden="1" w:unhideWhenUsed="1"/>
+    <w:lsdException w:name="List Number 2" w:semiHidden="1" w:unhideWhenUsed="1"/>
+    <w:lsdException w:name="List Number 3" w:semiHidden="1" w:unhideWhenUsed="1"/>
+    <w:lsdException w:name="List Number 4" w:semiHidden="1" w:unhideWhenUsed="1"/>
+    <w:lsdException w:name="List Number 5" w:semiHidden="1" w:unhideWhenUsed="1"/>
+    <w:lsdException w:name="Title" w:uiPriority="10" w:qFormat="1"/>
+    <w:lsdException w:name="Closing" w:semiHidden="1" w:unhideWhenUsed="1"/>
+    <w:lsdException w:name="Signature" w:semiHidden="1" w:unhideWhenUsed="1"/>
+    <w:lsdException w:name="Default Paragraph Font" w:semiHidden="1" w:uiPriority="1" w:unhideWhenUsed="1"/>
+    <w:lsdException w:name="Body Text" w:semiHidden="1" w:uiPriority="0" w:unhideWhenUsed="1"/>
+    <w:lsdException w:name="Body Text Indent" w:semiHidden="1" w:unhideWhenUsed="1"/>
+    <w:lsdException w:name="List Continue" w:semiHidden="1" w:unhideWhenUsed="1"/>
+    <w:lsdException w:name="List Continue 2" w:semiHidden="1" w:unhideWhenUsed="1"/>
+    <w:lsdException w:name="List Continue 3" w:semiHidden="1" w:unhideWhenUsed="1"/>
+    <w:lsdException w:name="List Continue 4" w:semiHidden="1" w:unhideWhenUsed="1"/>
+    <w:lsdException w:name="List Continue 5" w:semiHidden="1" w:unhideWhenUsed="1"/>
+    <w:lsdException w:name="Message Header" w:semiHidden="1" w:unhideWhenUsed="1"/>
+    <w:lsdException w:name="Subtitle" w:uiPriority="11" w:qFormat="1"/>
+    <w:lsdException w:name="Salutation" w:semiHidden="1" w:unhideWhenUsed="1"/>
+    <w:lsdException w:name="Date" w:semiHidden="1" w:unhideWhenUsed="1"/>
+    <w:lsdException w:name="Body Text First Indent" w:semiHidden="1" w:unhideWhenUsed="1"/>
+    <w:lsdException w:name="Body Text First Indent 2" w:semiHidden="1" w:unhideWhenUsed="1"/>
+    <w:lsdException w:name="Note Heading" w:semiHidden="1" w:unhideWhenUsed="1"/>
+    <w:lsdException w:name="Body Text 2" w:semiHidden="1" w:unhideWhenUsed="1"/>
+    <w:lsdException w:name="Body Text 3" w:semiHidden="1" w:unhideWhenUsed="1"/>
+    <w:lsdException w:name="Body Text Indent 2" w:semiHidden="1" w:unhideWhenUsed="1"/>
+    <w:lsdException w:name="Body Text Indent 3" w:semiHidden="1" w:unhideWhenUsed="1"/>
+    <w:lsdException w:name="Block Text" w:semiHidden="1" w:unhideWhenUsed="1"/>
+    <w:lsdException w:name="Hyperlink" w:semiHidden="1" w:unhideWhenUsed="1"/>
+    <w:lsdException w:name="FollowedHyperlink" w:semiHidden="1" w:unhideWhenUsed="1"/>
+    <w:lsdException w:name="Strong" w:uiPriority="0" w:qFormat="1"/>
+    <w:lsdException w:name="Emphasis" w:uiPriority="20" w:qFormat="1"/>
+    <w:lsdException w:name="Document Map" w:semiHidden="1" w:unhideWhenUsed="1"/>
+    <w:lsdException w:name="Plain Text" w:semiHidden="1" w:uiPriority="0" w:unhideWhenUsed="1"/>
+    <w:lsdException w:name="E-mail Signature" w:semiHidden="1" w:unhideWhenUsed="1"/>
+    <w:lsdException w:name="HTML Top of Form" w:semiHidden="1" w:unhideWhenUsed="1"/>
+    <w:lsdException w:name="HTML Bottom of Form" w:semiHidden="1" w:unhideWhenUsed="1"/>
+    <w:lsdException w:name="Normal (Web)" w:semiHidden="1" w:unhideWhenUsed="1"/>
+    <w:lsdException w:name="HTML Acronym" w:semiHidden="1" w:unhideWhenUsed="1"/>
+    <w:lsdException w:name="HTML Address" w:semiHidden="1" w:unhideWhenUsed="1"/>
+    <w:lsdException w:name="HTML Cite" w:semiHidden="1" w:unhideWhenUsed="1"/>
+    <w:lsdException w:name="HTML Code" w:semiHidden="1" w:unhideWhenUsed="1"/>
+    <w:lsdException w:name="HTML Definition" w:semiHidden="1" w:unhideWhenUsed="1"/>
+    <w:lsdException w:name="HTML Keyboard" w:semiHidden="1" w:unhideWhenUsed="1"/>
+    <w:lsdException w:name="HTML Preformatted" w:semiHidden="1" w:unhideWhenUsed="1"/>
+    <w:lsdException w:name="HTML Sample" w:semiHidden="1" w:unhideWhenUsed="1"/>
+    <w:lsdException w:name="HTML Typewriter" w:semiHidden="1" w:unhideWhenUsed="1"/>
+    <w:lsdException w:name="HTML Variable" w:semiHidden="1" w:unhideWhenUsed="1"/>
+    <w:lsdException w:name="Normal Table" w:semiHidden="1" w:unhideWhenUsed="1"/>
+    <w:lsdException w:name="annotation subject" w:semiHidden="1" w:unhideWhenUsed="1"/>
+    <w:lsdException w:name="No List" w:semiHidden="1" w:unhideWhenUsed="1"/>
+    <w:lsdException w:name="Outline List 1" w:semiHidden="1" w:unhideWhenUsed="1"/>
+    <w:lsdException w:name="Outline List 2" w:semiHidden="1" w:unhideWhenUsed="1"/>
+    <w:lsdException w:name="Outline List 3" w:semiHidden="1" w:unhideWhenUsed="1"/>
+    <w:lsdException w:name="Table Simple 1" w:semiHidden="1" w:unhideWhenUsed="1"/>
+    <w:lsdException w:name="Table Simple 2" w:semiHidden="1" w:unhideWhenUsed="1"/>
+    <w:lsdException w:name="Table Simple 3" w:semiHidden="1" w:unhideWhenUsed="1"/>
+    <w:lsdException w:name="Table Classic 1" w:semiHidden="1" w:unhideWhenUsed="1"/>
+    <w:lsdException w:name="Table Classic 2" w:semiHidden="1" w:unhideWhenUsed="1"/>
+    <w:lsdException w:name="Table Classic 3" w:semiHidden="1" w:unhideWhenUsed="1"/>
+    <w:lsdException w:name="Table Classic 4" w:semiHidden="1" w:unhideWhenUsed="1"/>
+    <w:lsdException w:name="Table Colorful 1" w:semiHidden="1" w:unhideWhenUsed="1"/>
+    <w:lsdException w:name="Table Colorful 2" w:semiHidden="1" w:unhideWhenUsed="1"/>
+    <w:lsdException w:name="Table Colorful 3" w:semiHidden="1" w:unhideWhenUsed="1"/>
+    <w:lsdException w:name="Table Columns 1" w:semiHidden="1" w:unhideWhenUsed="1"/>
+    <w:lsdException w:name="Table Columns 2" w:semiHidden="1" w:unhideWhenUsed="1"/>
+    <w:lsdException w:name="Table Columns 3" w:semiHidden="1" w:unhideWhenUsed="1"/>
+    <w:lsdException w:name="Table Columns 4" w:semiHidden="1" w:unhideWhenUsed="1"/>
+    <w:lsdException w:name="Table Columns 5" w:semiHidden="1" w:unhideWhenUsed="1"/>
+    <w:lsdException w:name="Table Grid 1" w:semiHidden="1" w:unhideWhenUsed="1"/>
+    <w:lsdException w:name="Table Grid 2" w:semiHidden="1" w:unhideWhenUsed="1"/>
+    <w:lsdException w:name="Table Grid 3" w:semiHidden="1" w:unhideWhenUsed="1"/>
+    <w:lsdException w:name="Table Grid 4" w:semiHidden="1" w:unhideWhenUsed="1"/>
+    <w:lsdException w:name="Table Grid 5" w:semiHidden="1" w:unhideWhenUsed="1"/>
+    <w:lsdException w:name="Table Grid 6" w:semiHidden="1" w:unhideWhenUsed="1"/>
+    <w:lsdException w:name="Table Grid 7" w:semiHidden="1" w:unhideWhenUsed="1"/>
+    <w:lsdException w:name="Table Grid 8" w:semiHidden="1" w:unhideWhenUsed="1"/>
+    <w:lsdException w:name="Table List 1" w:semiHidden="1" w:unhideWhenUsed="1"/>
+    <w:lsdException w:name="Table List 2" w:semiHidden="1" w:unhideWhenUsed="1"/>
+    <w:lsdException w:name="Table List 3" w:semiHidden="1" w:unhideWhenUsed="1"/>
+    <w:lsdException w:name="Table List 4" w:semiHidden="1" w:unhideWhenUsed="1"/>
+    <w:lsdException w:name="Table List 5" w:semiHidden="1" w:unhideWhenUsed="1"/>
+    <w:lsdException w:name="Table List 6" w:semiHidden="1" w:unhideWhenUsed="1"/>
+    <w:lsdException w:name="Table List 7" w:semiHidden="1" w:unhideWhenUsed="1"/>
+    <w:lsdException w:name="Table List 8" w:semiHidden="1" w:unhideWhenUsed="1"/>
+    <w:lsdException w:name="Table 3D effects 1" w:semiHidden="1" w:unhideWhenUsed="1"/>
+    <w:lsdException w:name="Table 3D effects 2" w:semiHidden="1" w:unhideWhenUsed="1"/>
+    <w:lsdException w:name="Table 3D effects 3" w:semiHidden="1" w:unhideWhenUsed="1"/>
+    <w:lsdException w:name="Table Contemporary" w:semiHidden="1" w:unhideWhenUsed="1"/>
+    <w:lsdException w:name="Table Elegant" w:semiHidden="1" w:unhideWhenUsed="1"/>
+    <w:lsdException w:name="Table Professional" w:semiHidden="1" w:unhideWhenUsed="1"/>
+    <w:lsdException w:name="Table Subtle 1" w:semiHidden="1" w:unhideWhenUsed="1"/>
+    <w:lsdException w:name="Table Subtle 2" w:semiHidden="1" w:unhideWhenUsed="1"/>
+    <w:lsdException w:name="Table Web 1" w:semiHidden="1" w:unhideWhenUsed="1"/>
+    <w:lsdException w:name="Table Web 2" w:semiHidden="1" w:unhideWhenUsed="1"/>
+    <w:lsdException w:name="Table Web 3" w:semiHidden="1" w:unhideWhenUsed="1"/>
+    <w:lsdException w:name="Balloon Text" w:semiHidden="1" w:unhideWhenUsed="1"/>
+    <w:lsdException w:name="Table Grid" w:semiHidden="1" w:uiPriority="39" w:unhideWhenUsed="1"/>
+    <w:lsdException w:name="Table Theme" w:semiHidden="1" w:unhideWhenUsed="1"/>
+    <w:lsdException w:name="Placeholder Text" w:semiHidden="1"/>
+    <w:lsdException w:name="No Spacing" w:uiPriority="1" w:qFormat="1"/>
+    <w:lsdException w:name="Light Shading" w:uiPriority="60"/>
+    <w:lsdException w:name="Light List" w:uiPriority="61"/>
+    <w:lsdException w:name="Light Grid" w:uiPriority="62"/>
+    <w:lsdException w:name="Medium Shading 1" w:uiPriority="63"/>
+    <w:lsdException w:name="Medium Shading 2" w:uiPriority="64"/>
+    <w:lsdException w:name="Medium List 1" w:uiPriority="65"/>
+    <w:lsdException w:name="Medium List 2" w:uiPriority="66"/>
+    <w:lsdException w:name="Medium Grid 1" w:uiPriority="67"/>
+    <w:lsdException w:name="Medium Grid 2" w:uiPriority="68"/>
+    <w:lsdException w:name="Medium Grid 3" w:uiPriority="69"/>
+    <w:lsdException w:name="Dark List" w:uiPriority="70"/>
+    <w:lsdException w:name="Colorful Shading" w:uiPriority="71"/>
+    <w:lsdException w:name="Colorful List" w:uiPriority="72"/>
+    <w:lsdException w:name="Colorful Grid" w:uiPriority="73"/>
+    <w:lsdException w:name="Light Shading Accent 1" w:uiPriority="60"/>
+    <w:lsdException w:name="Light List Accent 1" w:uiPriority="61"/>
+    <w:lsdException w:name="Light Grid Accent 1" w:uiPriority="62"/>
+    <w:lsdException w:name="Medium Shading 1 Accent 1" w:uiPriority="63"/>
+    <w:lsdException w:name="Medium Shading 2 Accent 1" w:uiPriority="64"/>
+    <w:lsdException w:name="Medium List 1 Accent 1" w:uiPriority="65"/>
+    <w:lsdException w:name="Revision" w:semiHidden="1"/>
+    <w:lsdException w:name="List Paragraph" w:uiPriority="34" w:qFormat="1"/>
+    <w:lsdException w:name="Quote" w:uiPriority="29" w:qFormat="1"/>
+    <w:lsdException w:name="Intense Quote" w:uiPriority="30" w:qFormat="1"/>
+    <w:lsdException w:name="Medium List 2 Accent 1" w:uiPriority="66"/>
+    <w:lsdException w:name="Medium Grid 1 Accent 1" w:uiPriority="67"/>
+    <w:lsdException w:name="Medium Grid 2 Accent 1" w:uiPriority="68"/>
+    <w:lsdException w:name="Medium Grid 3 Accent 1" w:uiPriority="69"/>
+    <w:lsdException w:name="Dark List Accent 1" w:uiPriority="70"/>
+    <w:lsdException w:name="Colorful Shading Accent 1" w:uiPriority="71"/>
+    <w:lsdException w:name="Colorful List Accent 1" w:uiPriority="72"/>
+    <w:lsdException w:name="Colorful Grid Accent 1" w:uiPriority="73"/>
+    <w:lsdException w:name="Light Shading Accent 2" w:uiPriority="60"/>
+    <w:lsdException w:name="Light List Accent 2" w:uiPriority="61"/>
+    <w:lsdException w:name="Light Grid Accent 2" w:uiPriority="62"/>
+    <w:lsdException w:name="Medium Shading 1 Accent 2" w:uiPriority="63"/>
+    <w:lsdException w:name="Medium Shading 2 Accent 2" w:uiPriority="64"/>
+    <w:lsdException w:name="Medium List 1 Accent 2" w:uiPriority="65"/>
+    <w:lsdException w:name="Medium List 2 Accent 2" w:uiPriority="66"/>
+    <w:lsdException w:name="Medium Grid 1 Accent 2" w:uiPriority="67"/>
+    <w:lsdException w:name="Medium Grid 2 Accent 2" w:uiPriority="68"/>
+    <w:lsdException w:name="Medium Grid 3 Accent 2" w:uiPriority="69"/>
+    <w:lsdException w:name="Dark List Accent 2" w:uiPriority="70"/>
+    <w:lsdException w:name="Colorful Shading Accent 2" w:uiPriority="71"/>
+    <w:lsdException w:name="Colorful List Accent 2" w:uiPriority="72"/>
+    <w:lsdException w:name="Colorful Grid Accent 2" w:uiPriority="73"/>
+    <w:lsdException w:name="Light Shading Accent 3" w:uiPriority="60"/>
+    <w:lsdException w:name="Light List Accent 3" w:uiPriority="61"/>
+    <w:lsdException w:name="Light Grid Accent 3" w:uiPriority="62"/>
+    <w:lsdException w:name="Medium Shading 1 Accent 3" w:uiPriority="63"/>
+    <w:lsdException w:name="Medium Shading 2 Accent 3" w:uiPriority="64"/>
+    <w:lsdException w:name="Medium List 1 Accent 3" w:uiPriority="65"/>
+    <w:lsdException w:name="Medium List 2 Accent 3" w:uiPriority="66"/>
+    <w:lsdException w:name="Medium Grid 1 Accent 3" w:uiPriority="67"/>
+    <w:lsdException w:name="Medium Grid 2 Accent 3" w:uiPriority="68"/>
+    <w:lsdException w:name="Medium Grid 3 Accent 3" w:uiPriority="69"/>
+    <w:lsdException w:name="Dark List Accent 3" w:uiPriority="70"/>
+    <w:lsdException w:name="Colorful Shading Accent 3" w:uiPriority="71"/>
+    <w:lsdException w:name="Colorful List Accent 3" w:uiPriority="72"/>
+    <w:lsdException w:name="Colorful Grid Accent 3" w:uiPriority="73"/>
+    <w:lsdException w:name="Light Shading Accent 4" w:uiPriority="60"/>
+    <w:lsdException w:name="Light List Accent 4" w:uiPriority="61"/>
+    <w:lsdException w:name="Light Grid Accent 4" w:uiPriority="62"/>
+    <w:lsdException w:name="Medium Shading 1 Accent 4" w:uiPriority="63"/>
+    <w:lsdException w:name="Medium Shading 2 Accent 4" w:uiPriority="64"/>
+    <w:lsdException w:name="Medium List 1 Accent 4" w:uiPriority="65"/>
+    <w:lsdException w:name="Medium List 2 Accent 4" w:uiPriority="66"/>
+    <w:lsdException w:name="Medium Grid 1 Accent 4" w:uiPriority="67"/>
+    <w:lsdException w:name="Medium Grid 2 Accent 4" w:uiPriority="68"/>
+    <w:lsdException w:name="Medium Grid 3 Accent 4" w:uiPriority="69"/>
+    <w:lsdException w:name="Dark List Accent 4" w:uiPriority="70"/>
+    <w:lsdException w:name="Colorful Shading Accent 4" w:uiPriority="71"/>
+    <w:lsdException w:name="Colorful List Accent 4" w:uiPriority="72"/>
+    <w:lsdException w:name="Colorful Grid Accent 4" w:uiPriority="73"/>
+    <w:lsdException w:name="Light Shading Accent 5" w:uiPriority="60"/>
+    <w:lsdException w:name="Light List Accent 5" w:uiPriority="61"/>
+    <w:lsdException w:name="Light Grid Accent 5" w:uiPriority="62"/>
+    <w:lsdException w:name="Medium Shading 1 Accent 5" w:uiPriority="63"/>
+    <w:lsdException w:name="Medium Shading 2 Accent 5" w:uiPriority="64"/>
+    <w:lsdException w:name="Medium List 1 Accent 5" w:uiPriority="65"/>
+    <w:lsdException w:name="Medium List 2 Accent 5" w:uiPriority="66"/>
+    <w:lsdException w:name="Medium Grid 1 Accent 5" w:uiPriority="67"/>
+    <w:lsdException w:name="Medium Grid 2 Accent 5" w:uiPriority="68"/>
+    <w:lsdException w:name="Medium Grid 3 Accent 5" w:uiPriority="69"/>
+    <w:lsdException w:name="Dark List Accent 5" w:uiPriority="70"/>
+    <w:lsdException w:name="Colorful Shading Accent 5" w:uiPriority="71"/>
+    <w:lsdException w:name="Colorful List Accent 5" w:uiPriority="72"/>
+    <w:lsdException w:name="Colorful Grid Accent 5" w:uiPriority="73"/>
+    <w:lsdException w:name="Light Shading Accent 6" w:uiPriority="60"/>
+    <w:lsdException w:name="Light List Accent 6" w:uiPriority="61"/>
+    <w:lsdException w:name="Light Grid Accent 6" w:uiPriority="62"/>
+    <w:lsdException w:name="Medium Shading 1 Accent 6" w:uiPriority="63"/>
+    <w:lsdException w:name="Medium Shading 2 Accent 6" w:uiPriority="64"/>
+    <w:lsdException w:name="Medium List 1 Accent 6" w:uiPriority="65"/>
+    <w:lsdException w:name="Medium List 2 Accent 6" w:uiPriority="66"/>
+    <w:lsdException w:name="Medium Grid 1 Accent 6" w:uiPriority="67"/>
+    <w:lsdException w:name="Medium Grid 2 Accent 6" w:uiPriority="68"/>
+    <w:lsdException w:name="Medium Grid 3 Accent 6" w:uiPriority="69"/>
+    <w:lsdException w:name="Dark List Accent 6" w:uiPriority="70"/>
+    <w:lsdException w:name="Colorful Shading Accent 6" w:uiPriority="71"/>
+    <w:lsdException w:name="Colorful List Accent 6" w:uiPriority="72"/>
+    <w:lsdException w:name="Colorful Grid Accent 6" w:uiPriority="73"/>
+    <w:lsdException w:name="Subtle Emphasis" w:uiPriority="19" w:qFormat="1"/>
+    <w:lsdException w:name="Intense Emphasis" w:uiPriority="21" w:qFormat="1"/>
+    <w:lsdException w:name="Subtle Reference" w:uiPriority="31" w:qFormat="1"/>
+    <w:lsdException w:name="Intense Reference" w:uiPriority="32" w:qFormat="1"/>
+    <w:lsdException w:name="Book Title" w:uiPriority="33" w:qFormat="1"/>
+    <w:lsdException w:name="Bibliography" w:semiHidden="1" w:uiPriority="37" w:unhideWhenUsed="1"/>
+    <w:lsdException w:name="TOC Heading" w:semiHidden="1" w:uiPriority="39" w:unhideWhenUsed="1" w:qFormat="1"/>
+    <w:lsdException w:name="Plain Table 1" w:uiPriority="41"/>
+    <w:lsdException w:name="Plain Table 2" w:uiPriority="42"/>
+    <w:lsdException w:name="Plain Table 3" w:uiPriority="43"/>
+    <w:lsdException w:name="Plain Table 4" w:uiPriority="44"/>
+    <w:lsdException w:name="Plain Table 5" w:uiPriority="45"/>
+    <w:lsdException w:name="Grid Table Light" w:uiPriority="40"/>
+    <w:lsdException w:name="Grid Table 1 Light" w:uiPriority="46"/>
+    <w:lsdException w:name="Grid Table 2" w:uiPriority="47"/>
+    <w:lsdException w:name="Grid Table 3" w:uiPriority="48"/>
+    <w:lsdException w:name="Grid Table 4" w:uiPriority="49"/>
+    <w:lsdException w:name="Grid Table 5 Dark" w:uiPriority="50"/>
+    <w:lsdException w:name="Grid Table 6 Colorful" w:uiPriority="51"/>
+    <w:lsdException w:name="Grid Table 7 Colorful" w:uiPriority="52"/>
+    <w:lsdException w:name="Grid Table 1 Light Accent 1" w:uiPriority="46"/>
+    <w:lsdException w:name="Grid Table 2 Accent 1" w:uiPriority="47"/>
+    <w:lsdException w:name="Grid Table 3 Accent 1" w:uiPriority="48"/>
+    <w:lsdException w:name="Grid Table 4 Accent 1" w:uiPriority="49"/>
+    <w:lsdException w:name="Grid Table 5 Dark Accent 1" w:uiPriority="50"/>
+    <w:lsdException w:name="Grid Table 6 Colorful Accent 1" w:uiPriority="51"/>
+    <w:lsdException w:name="Grid Table 7 Colorful Accent 1" w:uiPriority="52"/>
+    <w:lsdException w:name="Grid Table 1 Light Accent 2" w:uiPriority="46"/>
+    <w:lsdException w:name="Grid Table 2 Accent 2" w:uiPriority="47"/>
+    <w:lsdException w:name="Grid Table 3 Accent 2" w:uiPriority="48"/>
+    <w:lsdException w:name="Grid Table 4 Accent 2" w:uiPriority="49"/>
+    <w:lsdException w:name="Grid Table 5 Dark Accent 2" w:uiPriority="50"/>
+    <w:lsdException w:name="Grid Table 6 Colorful Accent 2" w:uiPriority="51"/>
+    <w:lsdException w:name="Grid Table 7 Colorful Accent 2" w:uiPriority="52"/>
+    <w:lsdException w:name="Grid Table 1 Light Accent 3" w:uiPriority="46"/>
+    <w:lsdException w:name="Grid Table 2 Accent 3" w:uiPriority="47"/>
+    <w:lsdException w:name="Grid Table 3 Accent 3" w:uiPriority="48"/>
+    <w:lsdException w:name="Grid Table 4 Accent 3" w:uiPriority="49"/>
+    <w:lsdException w:name="Grid Table 5 Dark Accent 3" w:uiPriority="50"/>
+    <w:lsdException w:name="Grid Table 6 Colorful Accent 3" w:uiPriority="51"/>
+    <w:lsdException w:name="Grid Table 7 Colorful Accent 3" w:uiPriority="52"/>
+    <w:lsdException w:name="Grid Table 1 Light Accent 4" w:uiPriority="46"/>
+    <w:lsdException w:name="Grid Table 2 Accent 4" w:uiPriority="47"/>
+    <w:lsdException w:name="Grid Table 3 Accent 4" w:uiPriority="48"/>
+    <w:lsdException w:name="Grid Table 4 Accent 4" w:uiPriority="49"/>
+    <w:lsdException w:name="Grid Table 5 Dark Accent 4" w:uiPriority="50"/>
+    <w:lsdException w:name="Grid Table 6 Colorful Accent 4" w:uiPriority="51"/>
+    <w:lsdException w:name="Grid Table 7 Colorful Accent 4" w:uiPriority="52"/>
+    <w:lsdException w:name="Grid Table 1 Light Accent 5" w:uiPriority="46"/>
+    <w:lsdException w:name="Grid Table 2 Accent 5" w:uiPriority="47"/>
+    <w:lsdException w:name="Grid Table 3 Accent 5" w:uiPriority="48"/>
+    <w:lsdException w:name="Grid Table 4 Accent 5" w:uiPriority="49"/>
+    <w:lsdException w:name="Grid Table 5 Dark Accent 5" w:uiPriority="50"/>
+    <w:lsdException w:name="Grid Table 6 Colorful Accent 5" w:uiPriority="51"/>
+    <w:lsdException w:name="Grid Table 7 Colorful Accent 5" w:uiPriority="52"/>
+    <w:lsdException w:name="Grid Table 1 Light Accent 6" w:uiPriority="46"/>
+    <w:lsdException w:name="Grid Table 2 Accent 6" w:uiPriority="47"/>
+    <w:lsdException w:name="Grid Table 3 Accent 6" w:uiPriority="48"/>
+    <w:lsdException w:name="Grid Table 4 Accent 6" w:uiPriority="49"/>
+    <w:lsdException w:name="Grid Table 5 Dark Accent 6" w:uiPriority="50"/>
+    <w:lsdException w:name="Grid Table 6 Colorful Accent 6" w:uiPriority="51"/>
+    <w:lsdException w:name="Grid Table 7 Colorful Accent 6" w:uiPriority="52"/>
+    <w:lsdException w:name="List Table 1 Light" w:uiPriority="46"/>
+    <w:lsdException w:name="List Table 2" w:uiPriority="47"/>
+    <w:lsdException w:name="List Table 3" w:uiPriority="48"/>
+    <w:lsdException w:name="List Table 4" w:uiPriority="49"/>
+    <w:lsdException w:name="List Table 5 Dark" w:uiPriority="50"/>
+    <w:lsdException w:name="List Table 6 Colorful" w:uiPriority="51"/>
+    <w:lsdException w:name="List Table 7 Colorful" w:uiPriority="52"/>
+    <w:lsdException w:name="List Table 1 Light Accent 1" w:uiPriority="46"/>
+    <w:lsdException w:name="List Table 2 Accent 1" w:uiPriority="47"/>
+    <w:lsdException w:name="List Table 3 Accent 1" w:uiPriority="48"/>
+    <w:lsdException w:name="List Table 4 Accent 1" w:uiPriority="49"/>
+    <w:lsdException w:name="List Table 5 Dark Accent 1" w:uiPriority="50"/>
+    <w:lsdException w:name="List Table 6 Colorful Accent 1" w:uiPriority="51"/>
+    <w:lsdException w:name="List Table 7 Colorful Accent 1" w:uiPriority="52"/>
+    <w:lsdException w:name="List Table 1 Light Accent 2" w:uiPriority="46"/>
+    <w:lsdException w:name="List Table 2 Accent 2" w:uiPriority="47"/>
+    <w:lsdException w:name="List Table 3 Accent 2" w:uiPriority="48"/>
+    <w:lsdException w:name="List Table 4 Accent 2" w:uiPriority="49"/>
+    <w:lsdException w:name="List Table 5 Dark Accent 2" w:uiPriority="50"/>
+    <w:lsdException w:name="List Table 6 Colorful Accent 2" w:uiPriority="51"/>
+    <w:lsdException w:name="List Table 7 Colorful Accent 2" w:uiPriority="52"/>
+    <w:lsdException w:name="List Table 1 Light Accent 3" w:uiPriority="46"/>
+    <w:lsdException w:name="List Table 2 Accent 3" w:uiPriority="47"/>
+    <w:lsdException w:name="List Table 3 Accent 3" w:uiPriority="48"/>
+    <w:lsdException w:name="List Table 4 Accent 3" w:uiPriority="49"/>
+    <w:lsdException w:name="List Table 5 Dark Accent 3" w:uiPriority="50"/>
+    <w:lsdException w:name="List Table 6 Colorful Accent 3" w:uiPriority="51"/>
+    <w:lsdException w:name="List Table 7 Colorful Accent 3" w:uiPriority="52"/>
+    <w:lsdException w:name="List Table 1 Light Accent 4" w:uiPriority="46"/>
+    <w:lsdException w:name="List Table 2 Accent 4" w:uiPriority="47"/>
+    <w:lsdException w:name="List Table 3 Accent 4" w:uiPriority="48"/>
+    <w:lsdException w:name="List Table 4 Accent 4" w:uiPriority="49"/>
+    <w:lsdException w:name="List Table 5 Dark Accent 4" w:uiPriority="50"/>
+    <w:lsdException w:name="List Table 6 Colorful Accent 4" w:uiPriority="51"/>
+    <w:lsdException w:name="List Table 7 Colorful Accent 4" w:uiPriority="52"/>
+    <w:lsdException w:name="List Table 1 Light Accent 5" w:uiPriority="46"/>
+    <w:lsdException w:name="List Table 2 Accent 5" w:uiPriority="47"/>
+    <w:lsdException w:name="List Table 3 Accent 5" w:uiPriority="48"/>
+    <w:lsdException w:name="List Table 4 Accent 5" w:uiPriority="49"/>
+    <w:lsdException w:name="List Table 5 Dark Accent 5" w:uiPriority="50"/>
+    <w:lsdException w:name="List Table 6 Colorful Accent 5" w:uiPriority="51"/>
+    <w:lsdException w:name="List Table 7 Colorful Accent 5" w:uiPriority="52"/>
+    <w:lsdException w:name="List Table 1 Light Accent 6" w:uiPriority="46"/>
+    <w:lsdException w:name="List Table 2 Accent 6" w:uiPriority="47"/>
+    <w:lsdException w:name="List Table 3 Accent 6" w:uiPriority="48"/>
+    <w:lsdException w:name="List Table 4 Accent 6" w:uiPriority="49"/>
+    <w:lsdException w:name="List Table 5 Dark Accent 6" w:uiPriority="50"/>
+    <w:lsdException w:name="List Table 6 Colorful Accent 6" w:uiPriority="51"/>
+    <w:lsdException w:name="List Table 7 Colorful Accent 6" w:uiPriority="52"/>
+    <w:lsdException w:name="Mention" w:semiHidden="1" w:unhideWhenUsed="1"/>
+    <w:lsdException w:name="Smart Hyperlink" w:semiHidden="1" w:unhideWhenUsed="1"/>
+    <w:lsdException w:name="Hashtag" w:semiHidden="1" w:unhideWhenUsed="1"/>
+    <w:lsdException w:name="Unresolved Mention" w:semiHidden="1" w:unhideWhenUsed="1"/>
+    <w:lsdException w:name="Smart Link" w:semiHidden="1" w:unhideWhenUsed="1"/>
   </w:latentStyles>
   <w:style w:type="paragraph" w:default="1" w:styleId="Normal">
     <w:name w:val="Normal"/>
@@ -8164,7 +7618,7 @@
   <a:extraClrSchemeLst/>
   <a:extLst>
     <a:ext uri="{05A4C25C-085E-4340-85A3-A5531E510DB2}">
-      <thm15:themeFamily xmlns:thm15="http://schemas.microsoft.com/office/thememl/2012/main" xmlns="" name="Office Theme" id="{62F939B6-93AF-4DB8-9C6B-D6C7DFDC589F}" vid="{4A3C46E8-61CC-4603-A589-7422A47A8E4A}"/>
+      <thm15:themeFamily xmlns:thm15="http://schemas.microsoft.com/office/thememl/2012/main" name="Office Theme" id="{62F939B6-93AF-4DB8-9C6B-D6C7DFDC589F}" vid="{4A3C46E8-61CC-4603-A589-7422A47A8E4A}"/>
     </a:ext>
   </a:extLst>
 </a:theme>

</xml_diff>